<commit_message>
LAPR5-191 #report #implementation ALGAV Sprint D Report Development
</commit_message>
<xml_diff>
--- a/doc/Sprint D/algav/G51_3DI_AI_Report.docx
+++ b/doc/Sprint D/algav/G51_3DI_AI_Report.docx
@@ -303,7 +303,7 @@
           <w:szCs w:val="24"/>
         </w:rPr>
         <w:pict w14:anchorId="729B344C">
-          <v:rect id="_x0000_i1026" alt="" style="width:174.2pt;height:.05pt;mso-width-percent:0;mso-height-percent:0;mso-width-percent:0;mso-height-percent:0" o:hrpct="386" o:hralign="center" o:hrstd="t" o:hr="t" fillcolor="#a0a0a0" stroked="f"/>
+          <v:rect id="_x0000_i1025" alt="" style="width:174.2pt;height:.05pt;mso-width-percent:0;mso-height-percent:0;mso-width-percent:0;mso-height-percent:0" o:hrpct="386" o:hralign="center" o:hrstd="t" o:hr="t" fillcolor="#a0a0a0" stroked="f"/>
         </w:pict>
       </w:r>
     </w:p>
@@ -483,7 +483,7 @@
           <w:sz w:val="22"/>
         </w:rPr>
         <w:pict w14:anchorId="49A16BBF">
-          <v:rect id="_x0000_i1025" alt="" style="width:174.2pt;height:.05pt;mso-width-percent:0;mso-height-percent:0;mso-width-percent:0;mso-height-percent:0" o:hrpct="386" o:hralign="center" o:hrstd="t" o:hr="t" fillcolor="#a0a0a0" stroked="f"/>
+          <v:rect id="_x0000_i1026" alt="" style="width:174.2pt;height:.05pt;mso-width-percent:0;mso-height-percent:0;mso-width-percent:0;mso-height-percent:0" o:hrpct="386" o:hralign="center" o:hrstd="t" o:hr="t" fillcolor="#a0a0a0" stroked="f"/>
         </w:pict>
       </w:r>
     </w:p>
@@ -545,14 +545,14 @@
     </w:p>
     <w:p>
       <w:pPr>
-        <w:pStyle w:val="TOC1"/>
+        <w:pStyle w:val="ndice1"/>
         <w:rPr>
           <w:rFonts w:asciiTheme="minorHAnsi" w:eastAsiaTheme="minorEastAsia" w:hAnsiTheme="minorHAnsi" w:cstheme="minorBidi"/>
           <w:bCs w:val="0"/>
           <w:iCs w:val="0"/>
           <w:noProof/>
           <w:color w:val="auto"/>
-          <w:lang w:val="en-PT" w:eastAsia="en-GB"/>
+          <w:lang w:eastAsia="en-GB"/>
         </w:rPr>
       </w:pPr>
       <w:r>
@@ -586,7 +586,7 @@
           <w:iCs w:val="0"/>
           <w:noProof/>
           <w:color w:val="auto"/>
-          <w:lang w:val="en-PT" w:eastAsia="en-GB"/>
+          <w:lang w:eastAsia="en-GB"/>
         </w:rPr>
         <w:tab/>
       </w:r>
@@ -640,14 +640,14 @@
     </w:p>
     <w:p>
       <w:pPr>
-        <w:pStyle w:val="TOC1"/>
+        <w:pStyle w:val="ndice1"/>
         <w:rPr>
           <w:rFonts w:asciiTheme="minorHAnsi" w:eastAsiaTheme="minorEastAsia" w:hAnsiTheme="minorHAnsi" w:cstheme="minorBidi"/>
           <w:bCs w:val="0"/>
           <w:iCs w:val="0"/>
           <w:noProof/>
           <w:color w:val="auto"/>
-          <w:lang w:val="en-PT" w:eastAsia="en-GB"/>
+          <w:lang w:eastAsia="en-GB"/>
         </w:rPr>
       </w:pPr>
       <w:r>
@@ -663,7 +663,7 @@
           <w:iCs w:val="0"/>
           <w:noProof/>
           <w:color w:val="auto"/>
-          <w:lang w:val="en-PT" w:eastAsia="en-GB"/>
+          <w:lang w:eastAsia="en-GB"/>
         </w:rPr>
         <w:tab/>
       </w:r>
@@ -717,14 +717,14 @@
     </w:p>
     <w:p>
       <w:pPr>
-        <w:pStyle w:val="TOC2"/>
+        <w:pStyle w:val="ndice2"/>
         <w:rPr>
           <w:rFonts w:asciiTheme="minorHAnsi" w:eastAsiaTheme="minorEastAsia" w:hAnsiTheme="minorHAnsi" w:cstheme="minorBidi"/>
           <w:bCs w:val="0"/>
           <w:noProof/>
           <w:color w:val="auto"/>
           <w:szCs w:val="24"/>
-          <w:lang w:val="en-PT" w:eastAsia="en-GB"/>
+          <w:lang w:eastAsia="en-GB"/>
         </w:rPr>
       </w:pPr>
       <w:r>
@@ -740,7 +740,7 @@
           <w:noProof/>
           <w:color w:val="auto"/>
           <w:szCs w:val="24"/>
-          <w:lang w:val="en-PT" w:eastAsia="en-GB"/>
+          <w:lang w:eastAsia="en-GB"/>
         </w:rPr>
         <w:tab/>
       </w:r>
@@ -794,14 +794,14 @@
     </w:p>
     <w:p>
       <w:pPr>
-        <w:pStyle w:val="TOC1"/>
+        <w:pStyle w:val="ndice1"/>
         <w:rPr>
           <w:rFonts w:asciiTheme="minorHAnsi" w:eastAsiaTheme="minorEastAsia" w:hAnsiTheme="minorHAnsi" w:cstheme="minorBidi"/>
           <w:bCs w:val="0"/>
           <w:iCs w:val="0"/>
           <w:noProof/>
           <w:color w:val="auto"/>
-          <w:lang w:val="en-PT" w:eastAsia="en-GB"/>
+          <w:lang w:eastAsia="en-GB"/>
         </w:rPr>
       </w:pPr>
       <w:r>
@@ -817,7 +817,7 @@
           <w:iCs w:val="0"/>
           <w:noProof/>
           <w:color w:val="auto"/>
-          <w:lang w:val="en-PT" w:eastAsia="en-GB"/>
+          <w:lang w:eastAsia="en-GB"/>
         </w:rPr>
         <w:tab/>
       </w:r>
@@ -871,14 +871,14 @@
     </w:p>
     <w:p>
       <w:pPr>
-        <w:pStyle w:val="TOC2"/>
+        <w:pStyle w:val="ndice2"/>
         <w:rPr>
           <w:rFonts w:asciiTheme="minorHAnsi" w:eastAsiaTheme="minorEastAsia" w:hAnsiTheme="minorHAnsi" w:cstheme="minorBidi"/>
           <w:bCs w:val="0"/>
           <w:noProof/>
           <w:color w:val="auto"/>
           <w:szCs w:val="24"/>
-          <w:lang w:val="en-PT" w:eastAsia="en-GB"/>
+          <w:lang w:eastAsia="en-GB"/>
         </w:rPr>
       </w:pPr>
       <w:r>
@@ -894,7 +894,7 @@
           <w:noProof/>
           <w:color w:val="auto"/>
           <w:szCs w:val="24"/>
-          <w:lang w:val="en-PT" w:eastAsia="en-GB"/>
+          <w:lang w:eastAsia="en-GB"/>
         </w:rPr>
         <w:tab/>
       </w:r>
@@ -948,14 +948,14 @@
     </w:p>
     <w:p>
       <w:pPr>
-        <w:pStyle w:val="TOC1"/>
+        <w:pStyle w:val="ndice1"/>
         <w:rPr>
           <w:rFonts w:asciiTheme="minorHAnsi" w:eastAsiaTheme="minorEastAsia" w:hAnsiTheme="minorHAnsi" w:cstheme="minorBidi"/>
           <w:bCs w:val="0"/>
           <w:iCs w:val="0"/>
           <w:noProof/>
           <w:color w:val="auto"/>
-          <w:lang w:val="en-PT" w:eastAsia="en-GB"/>
+          <w:lang w:eastAsia="en-GB"/>
         </w:rPr>
       </w:pPr>
       <w:r>
@@ -971,7 +971,7 @@
           <w:iCs w:val="0"/>
           <w:noProof/>
           <w:color w:val="auto"/>
-          <w:lang w:val="en-PT" w:eastAsia="en-GB"/>
+          <w:lang w:eastAsia="en-GB"/>
         </w:rPr>
         <w:tab/>
       </w:r>
@@ -1025,14 +1025,14 @@
     </w:p>
     <w:p>
       <w:pPr>
-        <w:pStyle w:val="TOC2"/>
+        <w:pStyle w:val="ndice2"/>
         <w:rPr>
           <w:rFonts w:asciiTheme="minorHAnsi" w:eastAsiaTheme="minorEastAsia" w:hAnsiTheme="minorHAnsi" w:cstheme="minorBidi"/>
           <w:bCs w:val="0"/>
           <w:noProof/>
           <w:color w:val="auto"/>
           <w:szCs w:val="24"/>
-          <w:lang w:val="en-PT" w:eastAsia="en-GB"/>
+          <w:lang w:eastAsia="en-GB"/>
         </w:rPr>
       </w:pPr>
       <w:r>
@@ -1048,7 +1048,7 @@
           <w:noProof/>
           <w:color w:val="auto"/>
           <w:szCs w:val="24"/>
-          <w:lang w:val="en-PT" w:eastAsia="en-GB"/>
+          <w:lang w:eastAsia="en-GB"/>
         </w:rPr>
         <w:tab/>
       </w:r>
@@ -1102,14 +1102,14 @@
     </w:p>
     <w:p>
       <w:pPr>
-        <w:pStyle w:val="TOC1"/>
+        <w:pStyle w:val="ndice1"/>
         <w:rPr>
           <w:rFonts w:asciiTheme="minorHAnsi" w:eastAsiaTheme="minorEastAsia" w:hAnsiTheme="minorHAnsi" w:cstheme="minorBidi"/>
           <w:bCs w:val="0"/>
           <w:iCs w:val="0"/>
           <w:noProof/>
           <w:color w:val="auto"/>
-          <w:lang w:val="en-PT" w:eastAsia="en-GB"/>
+          <w:lang w:eastAsia="en-GB"/>
         </w:rPr>
       </w:pPr>
       <w:r>
@@ -1125,7 +1125,7 @@
           <w:iCs w:val="0"/>
           <w:noProof/>
           <w:color w:val="auto"/>
-          <w:lang w:val="en-PT" w:eastAsia="en-GB"/>
+          <w:lang w:eastAsia="en-GB"/>
         </w:rPr>
         <w:tab/>
       </w:r>
@@ -1179,14 +1179,14 @@
     </w:p>
     <w:p>
       <w:pPr>
-        <w:pStyle w:val="TOC2"/>
+        <w:pStyle w:val="ndice2"/>
         <w:rPr>
           <w:rFonts w:asciiTheme="minorHAnsi" w:eastAsiaTheme="minorEastAsia" w:hAnsiTheme="minorHAnsi" w:cstheme="minorBidi"/>
           <w:bCs w:val="0"/>
           <w:noProof/>
           <w:color w:val="auto"/>
           <w:szCs w:val="24"/>
-          <w:lang w:val="en-PT" w:eastAsia="en-GB"/>
+          <w:lang w:eastAsia="en-GB"/>
         </w:rPr>
       </w:pPr>
       <w:r>
@@ -1202,7 +1202,7 @@
           <w:noProof/>
           <w:color w:val="auto"/>
           <w:szCs w:val="24"/>
-          <w:lang w:val="en-PT" w:eastAsia="en-GB"/>
+          <w:lang w:eastAsia="en-GB"/>
         </w:rPr>
         <w:tab/>
       </w:r>
@@ -1256,14 +1256,14 @@
     </w:p>
     <w:p>
       <w:pPr>
-        <w:pStyle w:val="TOC1"/>
+        <w:pStyle w:val="ndice1"/>
         <w:rPr>
           <w:rFonts w:asciiTheme="minorHAnsi" w:eastAsiaTheme="minorEastAsia" w:hAnsiTheme="minorHAnsi" w:cstheme="minorBidi"/>
           <w:bCs w:val="0"/>
           <w:iCs w:val="0"/>
           <w:noProof/>
           <w:color w:val="auto"/>
-          <w:lang w:val="en-PT" w:eastAsia="en-GB"/>
+          <w:lang w:eastAsia="en-GB"/>
         </w:rPr>
       </w:pPr>
       <w:r>
@@ -1279,7 +1279,7 @@
           <w:iCs w:val="0"/>
           <w:noProof/>
           <w:color w:val="auto"/>
-          <w:lang w:val="en-PT" w:eastAsia="en-GB"/>
+          <w:lang w:eastAsia="en-GB"/>
         </w:rPr>
         <w:tab/>
       </w:r>
@@ -1333,14 +1333,14 @@
     </w:p>
     <w:p>
       <w:pPr>
-        <w:pStyle w:val="TOC2"/>
+        <w:pStyle w:val="ndice2"/>
         <w:rPr>
           <w:rFonts w:asciiTheme="minorHAnsi" w:eastAsiaTheme="minorEastAsia" w:hAnsiTheme="minorHAnsi" w:cstheme="minorBidi"/>
           <w:bCs w:val="0"/>
           <w:noProof/>
           <w:color w:val="auto"/>
           <w:szCs w:val="24"/>
-          <w:lang w:val="en-PT" w:eastAsia="en-GB"/>
+          <w:lang w:eastAsia="en-GB"/>
         </w:rPr>
       </w:pPr>
       <w:r>
@@ -1356,7 +1356,7 @@
           <w:noProof/>
           <w:color w:val="auto"/>
           <w:szCs w:val="24"/>
-          <w:lang w:val="en-PT" w:eastAsia="en-GB"/>
+          <w:lang w:eastAsia="en-GB"/>
         </w:rPr>
         <w:tab/>
       </w:r>
@@ -1410,14 +1410,14 @@
     </w:p>
     <w:p>
       <w:pPr>
-        <w:pStyle w:val="TOC1"/>
+        <w:pStyle w:val="ndice1"/>
         <w:rPr>
           <w:rFonts w:asciiTheme="minorHAnsi" w:eastAsiaTheme="minorEastAsia" w:hAnsiTheme="minorHAnsi" w:cstheme="minorBidi"/>
           <w:bCs w:val="0"/>
           <w:iCs w:val="0"/>
           <w:noProof/>
           <w:color w:val="auto"/>
-          <w:lang w:val="en-PT" w:eastAsia="en-GB"/>
+          <w:lang w:eastAsia="en-GB"/>
         </w:rPr>
       </w:pPr>
       <w:r>
@@ -1433,7 +1433,7 @@
           <w:iCs w:val="0"/>
           <w:noProof/>
           <w:color w:val="auto"/>
-          <w:lang w:val="en-PT" w:eastAsia="en-GB"/>
+          <w:lang w:eastAsia="en-GB"/>
         </w:rPr>
         <w:tab/>
       </w:r>
@@ -1487,14 +1487,14 @@
     </w:p>
     <w:p>
       <w:pPr>
-        <w:pStyle w:val="TOC2"/>
+        <w:pStyle w:val="ndice2"/>
         <w:rPr>
           <w:rFonts w:asciiTheme="minorHAnsi" w:eastAsiaTheme="minorEastAsia" w:hAnsiTheme="minorHAnsi" w:cstheme="minorBidi"/>
           <w:bCs w:val="0"/>
           <w:noProof/>
           <w:color w:val="auto"/>
           <w:szCs w:val="24"/>
-          <w:lang w:val="en-PT" w:eastAsia="en-GB"/>
+          <w:lang w:eastAsia="en-GB"/>
         </w:rPr>
       </w:pPr>
       <w:r>
@@ -1510,7 +1510,7 @@
           <w:noProof/>
           <w:color w:val="auto"/>
           <w:szCs w:val="24"/>
-          <w:lang w:val="en-PT" w:eastAsia="en-GB"/>
+          <w:lang w:eastAsia="en-GB"/>
         </w:rPr>
         <w:tab/>
       </w:r>
@@ -1564,14 +1564,14 @@
     </w:p>
     <w:p>
       <w:pPr>
-        <w:pStyle w:val="TOC1"/>
+        <w:pStyle w:val="ndice1"/>
         <w:rPr>
           <w:rFonts w:asciiTheme="minorHAnsi" w:eastAsiaTheme="minorEastAsia" w:hAnsiTheme="minorHAnsi" w:cstheme="minorBidi"/>
           <w:bCs w:val="0"/>
           <w:iCs w:val="0"/>
           <w:noProof/>
           <w:color w:val="auto"/>
-          <w:lang w:val="en-PT" w:eastAsia="en-GB"/>
+          <w:lang w:eastAsia="en-GB"/>
         </w:rPr>
       </w:pPr>
       <w:r>
@@ -1587,7 +1587,7 @@
           <w:iCs w:val="0"/>
           <w:noProof/>
           <w:color w:val="auto"/>
-          <w:lang w:val="en-PT" w:eastAsia="en-GB"/>
+          <w:lang w:eastAsia="en-GB"/>
         </w:rPr>
         <w:tab/>
       </w:r>
@@ -1641,14 +1641,14 @@
     </w:p>
     <w:p>
       <w:pPr>
-        <w:pStyle w:val="TOC2"/>
+        <w:pStyle w:val="ndice2"/>
         <w:rPr>
           <w:rFonts w:asciiTheme="minorHAnsi" w:eastAsiaTheme="minorEastAsia" w:hAnsiTheme="minorHAnsi" w:cstheme="minorBidi"/>
           <w:bCs w:val="0"/>
           <w:noProof/>
           <w:color w:val="auto"/>
           <w:szCs w:val="24"/>
-          <w:lang w:val="en-PT" w:eastAsia="en-GB"/>
+          <w:lang w:eastAsia="en-GB"/>
         </w:rPr>
       </w:pPr>
       <w:r>
@@ -1664,7 +1664,7 @@
           <w:noProof/>
           <w:color w:val="auto"/>
           <w:szCs w:val="24"/>
-          <w:lang w:val="en-PT" w:eastAsia="en-GB"/>
+          <w:lang w:eastAsia="en-GB"/>
         </w:rPr>
         <w:tab/>
       </w:r>
@@ -1718,14 +1718,14 @@
     </w:p>
     <w:p>
       <w:pPr>
-        <w:pStyle w:val="TOC2"/>
+        <w:pStyle w:val="ndice2"/>
         <w:rPr>
           <w:rFonts w:asciiTheme="minorHAnsi" w:eastAsiaTheme="minorEastAsia" w:hAnsiTheme="minorHAnsi" w:cstheme="minorBidi"/>
           <w:bCs w:val="0"/>
           <w:noProof/>
           <w:color w:val="auto"/>
           <w:szCs w:val="24"/>
-          <w:lang w:val="en-PT" w:eastAsia="en-GB"/>
+          <w:lang w:eastAsia="en-GB"/>
         </w:rPr>
       </w:pPr>
       <w:r>
@@ -1741,7 +1741,7 @@
           <w:noProof/>
           <w:color w:val="auto"/>
           <w:szCs w:val="24"/>
-          <w:lang w:val="en-PT" w:eastAsia="en-GB"/>
+          <w:lang w:eastAsia="en-GB"/>
         </w:rPr>
         <w:tab/>
       </w:r>
@@ -1795,14 +1795,14 @@
     </w:p>
     <w:p>
       <w:pPr>
-        <w:pStyle w:val="TOC2"/>
+        <w:pStyle w:val="ndice2"/>
         <w:rPr>
           <w:rFonts w:asciiTheme="minorHAnsi" w:eastAsiaTheme="minorEastAsia" w:hAnsiTheme="minorHAnsi" w:cstheme="minorBidi"/>
           <w:bCs w:val="0"/>
           <w:noProof/>
           <w:color w:val="auto"/>
           <w:szCs w:val="24"/>
-          <w:lang w:val="en-PT" w:eastAsia="en-GB"/>
+          <w:lang w:eastAsia="en-GB"/>
         </w:rPr>
       </w:pPr>
       <w:r>
@@ -1818,7 +1818,7 @@
           <w:noProof/>
           <w:color w:val="auto"/>
           <w:szCs w:val="24"/>
-          <w:lang w:val="en-PT" w:eastAsia="en-GB"/>
+          <w:lang w:eastAsia="en-GB"/>
         </w:rPr>
         <w:tab/>
       </w:r>
@@ -1872,14 +1872,14 @@
     </w:p>
     <w:p>
       <w:pPr>
-        <w:pStyle w:val="TOC2"/>
+        <w:pStyle w:val="ndice2"/>
         <w:rPr>
           <w:rFonts w:asciiTheme="minorHAnsi" w:eastAsiaTheme="minorEastAsia" w:hAnsiTheme="minorHAnsi" w:cstheme="minorBidi"/>
           <w:bCs w:val="0"/>
           <w:noProof/>
           <w:color w:val="auto"/>
           <w:szCs w:val="24"/>
-          <w:lang w:val="en-PT" w:eastAsia="en-GB"/>
+          <w:lang w:eastAsia="en-GB"/>
         </w:rPr>
       </w:pPr>
       <w:r>
@@ -1895,7 +1895,7 @@
           <w:noProof/>
           <w:color w:val="auto"/>
           <w:szCs w:val="24"/>
-          <w:lang w:val="en-PT" w:eastAsia="en-GB"/>
+          <w:lang w:eastAsia="en-GB"/>
         </w:rPr>
         <w:tab/>
       </w:r>
@@ -1949,14 +1949,14 @@
     </w:p>
     <w:p>
       <w:pPr>
-        <w:pStyle w:val="TOC2"/>
+        <w:pStyle w:val="ndice2"/>
         <w:rPr>
           <w:rFonts w:asciiTheme="minorHAnsi" w:eastAsiaTheme="minorEastAsia" w:hAnsiTheme="minorHAnsi" w:cstheme="minorBidi"/>
           <w:bCs w:val="0"/>
           <w:noProof/>
           <w:color w:val="auto"/>
           <w:szCs w:val="24"/>
-          <w:lang w:val="en-PT" w:eastAsia="en-GB"/>
+          <w:lang w:eastAsia="en-GB"/>
         </w:rPr>
       </w:pPr>
       <w:r>
@@ -1972,7 +1972,7 @@
           <w:noProof/>
           <w:color w:val="auto"/>
           <w:szCs w:val="24"/>
-          <w:lang w:val="en-PT" w:eastAsia="en-GB"/>
+          <w:lang w:eastAsia="en-GB"/>
         </w:rPr>
         <w:tab/>
       </w:r>
@@ -2026,14 +2026,14 @@
     </w:p>
     <w:p>
       <w:pPr>
-        <w:pStyle w:val="TOC1"/>
+        <w:pStyle w:val="ndice1"/>
         <w:rPr>
           <w:rFonts w:asciiTheme="minorHAnsi" w:eastAsiaTheme="minorEastAsia" w:hAnsiTheme="minorHAnsi" w:cstheme="minorBidi"/>
           <w:bCs w:val="0"/>
           <w:iCs w:val="0"/>
           <w:noProof/>
           <w:color w:val="auto"/>
-          <w:lang w:val="en-PT" w:eastAsia="en-GB"/>
+          <w:lang w:eastAsia="en-GB"/>
         </w:rPr>
       </w:pPr>
       <w:r>
@@ -2049,7 +2049,7 @@
           <w:iCs w:val="0"/>
           <w:noProof/>
           <w:color w:val="auto"/>
-          <w:lang w:val="en-PT" w:eastAsia="en-GB"/>
+          <w:lang w:eastAsia="en-GB"/>
         </w:rPr>
         <w:tab/>
       </w:r>
@@ -2157,7 +2157,7 @@
     </w:p>
     <w:p>
       <w:pPr>
-        <w:pStyle w:val="Heading1"/>
+        <w:pStyle w:val="Ttulo1"/>
       </w:pPr>
       <w:bookmarkStart w:id="1" w:name="_Toc93798259"/>
       <w:r>
@@ -2200,7 +2200,7 @@
     </w:p>
     <w:p>
       <w:pPr>
-        <w:pStyle w:val="Heading1"/>
+        <w:pStyle w:val="Ttulo1"/>
       </w:pPr>
       <w:bookmarkStart w:id="2" w:name="_Toc93798260"/>
       <w:r>
@@ -2210,63 +2210,252 @@
         <w:t>çã</w:t>
       </w:r>
       <w:r>
-        <w:t xml:space="preserve">o de estados emocionais para encontrar </w:t>
+        <w:t>o de estados emocionais para encontrar</w:t>
+      </w:r>
+      <w:r>
+        <w:t xml:space="preserve"> caminhos</w:t>
+      </w:r>
+      <w:bookmarkEnd w:id="2"/>
+    </w:p>
+    <w:p>
+      <w:pPr>
+        <w:pStyle w:val="Ttulo2"/>
+      </w:pPr>
+      <w:r>
+        <w:t xml:space="preserve"> </w:t>
+      </w:r>
+      <w:bookmarkStart w:id="3" w:name="_Toc93798261"/>
+      <w:r>
+        <w:t xml:space="preserve">Funcionalidade desenvolvida por </w:t>
+      </w:r>
+      <w:r>
+        <w:t xml:space="preserve">todos os </w:t>
+      </w:r>
+      <w:r>
+        <w:t>elementos do grupo</w:t>
+      </w:r>
+      <w:bookmarkEnd w:id="3"/>
+    </w:p>
+    <w:p>
+      <w:pPr>
+        <w:shd w:val="clear" w:color="auto" w:fill="FFFFFF"/>
+        <w:spacing w:before="180"/>
+        <w:ind w:firstLine="708"/>
+        <w:rPr>
+          <w:rFonts w:eastAsia="Times New Roman" w:cs="Times New Roman"/>
+          <w:color w:val="000000" w:themeColor="text1"/>
+          <w:szCs w:val="24"/>
+        </w:rPr>
+      </w:pPr>
+      <w:bookmarkStart w:id="4" w:name="_Toc516929486"/>
+      <w:r>
+        <w:rPr>
+          <w:rFonts w:eastAsia="Times New Roman" w:cs="Times New Roman"/>
+          <w:color w:val="000000" w:themeColor="text1"/>
+          <w:szCs w:val="24"/>
+        </w:rPr>
+        <w:t xml:space="preserve">Foi adicionado a todos os </w:t>
+      </w:r>
+      <w:r>
+        <w:rPr>
+          <w:rFonts w:eastAsia="Times New Roman" w:cs="Times New Roman"/>
+          <w:color w:val="000000" w:themeColor="text1"/>
+          <w:szCs w:val="24"/>
+        </w:rPr>
+        <w:t>métodos</w:t>
+      </w:r>
+      <w:r>
+        <w:rPr>
+          <w:rFonts w:eastAsia="Times New Roman" w:cs="Times New Roman"/>
+          <w:color w:val="000000" w:themeColor="text1"/>
+          <w:szCs w:val="24"/>
+        </w:rPr>
+        <w:t xml:space="preserve"> um </w:t>
+      </w:r>
+      <w:r>
+        <w:rPr>
+          <w:rFonts w:eastAsia="Times New Roman" w:cs="Times New Roman"/>
+          <w:color w:val="000000" w:themeColor="text1"/>
+          <w:szCs w:val="24"/>
+        </w:rPr>
+        <w:t>parâmetro</w:t>
+      </w:r>
+      <w:r>
+        <w:rPr>
+          <w:rFonts w:eastAsia="Times New Roman" w:cs="Times New Roman"/>
+          <w:color w:val="000000" w:themeColor="text1"/>
+          <w:szCs w:val="24"/>
+        </w:rPr>
+        <w:t xml:space="preserve"> </w:t>
       </w:r>
       <w:proofErr w:type="spellStart"/>
       <w:r>
-        <w:t>encontrar</w:t>
+        <w:rPr>
+          <w:rFonts w:eastAsia="Times New Roman" w:cs="Times New Roman"/>
+          <w:i/>
+          <w:iCs/>
+          <w:color w:val="000000" w:themeColor="text1"/>
+          <w:szCs w:val="24"/>
+        </w:rPr>
+        <w:t>boolean</w:t>
       </w:r>
       <w:proofErr w:type="spellEnd"/>
       <w:r>
-        <w:t xml:space="preserve"> caminhos</w:t>
-      </w:r>
-      <w:bookmarkEnd w:id="2"/>
-    </w:p>
-    <w:p>
-      <w:pPr>
-        <w:pStyle w:val="Heading2"/>
-      </w:pPr>
-      <w:r>
+        <w:rPr>
+          <w:rFonts w:eastAsia="Times New Roman" w:cs="Times New Roman"/>
+          <w:color w:val="000000" w:themeColor="text1"/>
+          <w:szCs w:val="24"/>
+        </w:rPr>
+        <w:t xml:space="preserve"> denominado de </w:t>
+      </w:r>
+      <w:proofErr w:type="spellStart"/>
+      <w:r>
+        <w:rPr>
+          <w:rFonts w:eastAsia="Times New Roman" w:cs="Times New Roman"/>
+          <w:i/>
+          <w:iCs/>
+          <w:color w:val="000000" w:themeColor="text1"/>
+          <w:szCs w:val="24"/>
+        </w:rPr>
+        <w:t>EmotionBool</w:t>
+      </w:r>
+      <w:proofErr w:type="spellEnd"/>
+      <w:r>
+        <w:rPr>
+          <w:rFonts w:eastAsia="Times New Roman" w:cs="Times New Roman"/>
+          <w:color w:val="000000" w:themeColor="text1"/>
+          <w:szCs w:val="24"/>
+        </w:rPr>
+        <w:t xml:space="preserve">. Caso este seja 1 o predicado </w:t>
+      </w:r>
+      <w:proofErr w:type="spellStart"/>
+      <w:r>
+        <w:rPr>
+          <w:rFonts w:eastAsia="Times New Roman" w:cs="Times New Roman"/>
+          <w:color w:val="000000" w:themeColor="text1"/>
+          <w:szCs w:val="24"/>
+        </w:rPr>
+        <w:t>emotion_checkSameEmotion</w:t>
+      </w:r>
+      <w:proofErr w:type="spellEnd"/>
+      <w:r>
+        <w:rPr>
+          <w:rFonts w:eastAsia="Times New Roman" w:cs="Times New Roman"/>
+          <w:color w:val="000000" w:themeColor="text1"/>
+          <w:szCs w:val="24"/>
+        </w:rPr>
+        <w:t xml:space="preserve"> é executado chamando o </w:t>
+      </w:r>
+      <w:proofErr w:type="spellStart"/>
+      <w:r>
+        <w:rPr>
+          <w:rFonts w:eastAsia="Times New Roman" w:cs="Times New Roman"/>
+          <w:i/>
+          <w:iCs/>
+          <w:color w:val="000000" w:themeColor="text1"/>
+          <w:szCs w:val="24"/>
+        </w:rPr>
+        <w:t>emotion_getMax</w:t>
+      </w:r>
+      <w:proofErr w:type="spellEnd"/>
+      <w:r>
+        <w:rPr>
+          <w:rFonts w:eastAsia="Times New Roman" w:cs="Times New Roman"/>
+          <w:color w:val="000000" w:themeColor="text1"/>
+          <w:szCs w:val="24"/>
+        </w:rPr>
+        <w:t xml:space="preserve"> que retorna </w:t>
+      </w:r>
+      <w:proofErr w:type="gramStart"/>
+      <w:r>
+        <w:rPr>
+          <w:rFonts w:eastAsia="Times New Roman" w:cs="Times New Roman"/>
+          <w:color w:val="000000" w:themeColor="text1"/>
+          <w:szCs w:val="24"/>
+        </w:rPr>
+        <w:t>a</w:t>
+      </w:r>
+      <w:proofErr w:type="gramEnd"/>
+      <w:r>
+        <w:rPr>
+          <w:rFonts w:eastAsia="Times New Roman" w:cs="Times New Roman"/>
+          <w:color w:val="000000" w:themeColor="text1"/>
+          <w:szCs w:val="24"/>
+        </w:rPr>
+        <w:t xml:space="preserve"> emoção com o valor mais alto para um </w:t>
+      </w:r>
+      <w:proofErr w:type="spellStart"/>
+      <w:r>
+        <w:rPr>
+          <w:rFonts w:eastAsia="Times New Roman" w:cs="Times New Roman"/>
+          <w:i/>
+          <w:iCs/>
+          <w:color w:val="000000" w:themeColor="text1"/>
+          <w:szCs w:val="24"/>
+        </w:rPr>
+        <w:t>player</w:t>
+      </w:r>
+      <w:proofErr w:type="spellEnd"/>
+      <w:r>
+        <w:rPr>
+          <w:rFonts w:eastAsia="Times New Roman" w:cs="Times New Roman"/>
+          <w:color w:val="000000" w:themeColor="text1"/>
+          <w:szCs w:val="24"/>
+        </w:rPr>
+        <w:t xml:space="preserve">. De seguida, as duas emoções são comparadas, retornando o </w:t>
+      </w:r>
+      <w:r>
+        <w:rPr>
+          <w:rFonts w:eastAsia="Times New Roman" w:cs="Times New Roman"/>
+          <w:i/>
+          <w:iCs/>
+          <w:color w:val="000000" w:themeColor="text1"/>
+          <w:szCs w:val="24"/>
+        </w:rPr>
+        <w:t>false</w:t>
+      </w:r>
+      <w:r>
+        <w:rPr>
+          <w:rFonts w:eastAsia="Times New Roman" w:cs="Times New Roman"/>
+          <w:color w:val="000000" w:themeColor="text1"/>
+          <w:szCs w:val="24"/>
+        </w:rPr>
+        <w:t xml:space="preserve"> se foram diferentes ou </w:t>
+      </w:r>
+      <w:proofErr w:type="spellStart"/>
+      <w:r>
+        <w:rPr>
+          <w:rFonts w:eastAsia="Times New Roman" w:cs="Times New Roman"/>
+          <w:i/>
+          <w:iCs/>
+          <w:color w:val="000000" w:themeColor="text1"/>
+          <w:szCs w:val="24"/>
+        </w:rPr>
+        <w:t>true</w:t>
+      </w:r>
+      <w:proofErr w:type="spellEnd"/>
+      <w:r>
+        <w:rPr>
+          <w:rFonts w:eastAsia="Times New Roman" w:cs="Times New Roman"/>
+          <w:color w:val="000000" w:themeColor="text1"/>
+          <w:szCs w:val="24"/>
+        </w:rPr>
+        <w:t xml:space="preserve"> se forem iguais.</w:t>
+      </w:r>
+      <w:r>
+        <w:rPr>
+          <w:rFonts w:eastAsia="Times New Roman" w:cs="Times New Roman"/>
+          <w:color w:val="000000" w:themeColor="text1"/>
+          <w:szCs w:val="24"/>
+        </w:rPr>
         <w:t xml:space="preserve"> </w:t>
       </w:r>
-      <w:bookmarkStart w:id="3" w:name="_Toc93798261"/>
-      <w:r>
-        <w:t xml:space="preserve">Funcionalidade desenvolvida por </w:t>
-      </w:r>
-      <w:r>
-        <w:t xml:space="preserve">todos os </w:t>
-      </w:r>
-      <w:r>
-        <w:t>elementos do grupo</w:t>
-      </w:r>
-      <w:bookmarkEnd w:id="3"/>
-    </w:p>
-    <w:p>
-      <w:pPr>
-        <w:ind w:firstLine="708"/>
-        <w:jc w:val="both"/>
-      </w:pPr>
-      <w:bookmarkStart w:id="4" w:name="_Toc516929486"/>
-      <w:r>
-        <w:rPr>
-          <w:rFonts w:cs="Times New Roman"/>
-          <w:szCs w:val="24"/>
-        </w:rPr>
-        <w:t>TODO.</w:t>
-      </w:r>
-      <w:r>
-        <w:rPr>
-          <w:rFonts w:cs="Times New Roman"/>
-          <w:szCs w:val="24"/>
-        </w:rPr>
-        <w:t xml:space="preserve"> </w:t>
-      </w:r>
       <w:bookmarkStart w:id="5" w:name="_Toc89630213"/>
     </w:p>
     <w:bookmarkEnd w:id="5"/>
     <w:p>
       <w:pPr>
-        <w:pStyle w:val="Caption"/>
+        <w:pStyle w:val="Legenda"/>
         <w:jc w:val="left"/>
         <w:rPr>
           <w:rFonts w:cs="Times New Roman"/>
@@ -2284,7 +2473,7 @@
     </w:p>
     <w:p>
       <w:pPr>
-        <w:pStyle w:val="Heading1"/>
+        <w:pStyle w:val="Ttulo1"/>
       </w:pPr>
       <w:bookmarkStart w:id="6" w:name="_Toc93798262"/>
       <w:r>
@@ -2304,7 +2493,7 @@
     </w:p>
     <w:p>
       <w:pPr>
-        <w:pStyle w:val="Heading2"/>
+        <w:pStyle w:val="Ttulo2"/>
       </w:pPr>
       <w:r>
         <w:t xml:space="preserve"> </w:t>
@@ -2335,7 +2524,7 @@
     </w:p>
     <w:p>
       <w:pPr>
-        <w:pStyle w:val="Heading1"/>
+        <w:pStyle w:val="Ttulo1"/>
       </w:pPr>
       <w:bookmarkStart w:id="8" w:name="_Toc93798264"/>
       <w:r>
@@ -2355,7 +2544,7 @@
     </w:p>
     <w:p>
       <w:pPr>
-        <w:pStyle w:val="Heading2"/>
+        <w:pStyle w:val="Ttulo2"/>
       </w:pPr>
       <w:r>
         <w:t xml:space="preserve"> </w:t>
@@ -2433,14 +2622,7 @@
           <w:rFonts w:cs="Times New Roman"/>
           <w:szCs w:val="24"/>
         </w:rPr>
-        <w:t xml:space="preserve"> e outra para o cálculo de novos valores para as emoções relativo a sugestão de grupos </w:t>
-      </w:r>
-      <w:r>
-        <w:rPr>
-          <w:rFonts w:cs="Times New Roman"/>
-          <w:szCs w:val="24"/>
-        </w:rPr>
-        <w:t>(</w:t>
+        <w:t xml:space="preserve"> e outra para o cálculo de novos valores para as emoções relativo a sugestão de grupos (</w:t>
       </w:r>
       <w:proofErr w:type="spellStart"/>
       <w:r>
@@ -2458,14 +2640,7 @@
           <w:rFonts w:cs="Times New Roman"/>
           <w:szCs w:val="24"/>
         </w:rPr>
-        <w:t>/4)</w:t>
-      </w:r>
-      <w:r>
-        <w:rPr>
-          <w:rFonts w:cs="Times New Roman"/>
-          <w:szCs w:val="24"/>
-        </w:rPr>
-        <w:t xml:space="preserve">. </w:t>
+        <w:t xml:space="preserve">/4). </w:t>
       </w:r>
     </w:p>
     <w:p>
@@ -2482,21 +2657,7 @@
           <w:rFonts w:cs="Times New Roman"/>
           <w:szCs w:val="24"/>
         </w:rPr>
-        <w:t xml:space="preserve">A primeira variante, recebe como parâmetros: </w:t>
-      </w:r>
-      <w:r>
-        <w:rPr>
-          <w:rFonts w:cs="Times New Roman"/>
-          <w:szCs w:val="24"/>
-        </w:rPr>
-        <w:t>o id do jogar atual</w:t>
-      </w:r>
-      <w:r>
-        <w:rPr>
-          <w:rFonts w:cs="Times New Roman"/>
-          <w:szCs w:val="24"/>
-        </w:rPr>
-        <w:t xml:space="preserve">, sendo este utilizado para </w:t>
+        <w:t xml:space="preserve">A primeira variante, recebe como parâmetros: o id do jogar atual, sendo este utilizado para </w:t>
       </w:r>
       <w:r>
         <w:rPr>
@@ -2653,14 +2814,7 @@
           <w:rFonts w:cs="Times New Roman"/>
           <w:szCs w:val="24"/>
         </w:rPr>
-        <w:t xml:space="preserve"> </w:t>
-      </w:r>
-      <w:r>
-        <w:rPr>
-          <w:rFonts w:cs="Times New Roman"/>
-          <w:szCs w:val="24"/>
-        </w:rPr>
-        <w:t>(</w:t>
+        <w:t xml:space="preserve"> (</w:t>
       </w:r>
       <w:proofErr w:type="spellStart"/>
       <w:r>
@@ -2777,14 +2931,7 @@
           <w:rFonts w:cs="Times New Roman"/>
           <w:szCs w:val="24"/>
         </w:rPr>
-        <w:t xml:space="preserve"> mas de uma forma diferente para obter a diminuição da mesma, sendo a sua implementação representada na FIGURA </w:t>
-      </w:r>
-      <w:r>
-        <w:rPr>
-          <w:rFonts w:cs="Times New Roman"/>
-          <w:szCs w:val="24"/>
-        </w:rPr>
-        <w:t>(</w:t>
+        <w:t xml:space="preserve"> mas de uma forma diferente para obter a diminuição da mesma, sendo a sua implementação representada na FIGURA (</w:t>
       </w:r>
       <w:proofErr w:type="spellStart"/>
       <w:r>
@@ -2802,14 +2949,7 @@
           <w:rFonts w:cs="Times New Roman"/>
           <w:szCs w:val="24"/>
         </w:rPr>
-        <w:t>/4)</w:t>
-      </w:r>
-      <w:r>
-        <w:rPr>
-          <w:rFonts w:cs="Times New Roman"/>
-          <w:szCs w:val="24"/>
-        </w:rPr>
-        <w:t>. Após o cálculo das mesmas</w:t>
+        <w:t>/4). Após o cálculo das mesmas</w:t>
       </w:r>
       <w:r>
         <w:rPr>
@@ -2991,14 +3131,7 @@
           <w:rFonts w:cs="Times New Roman"/>
           <w:szCs w:val="24"/>
         </w:rPr>
-        <w:t>/</w:t>
-      </w:r>
-      <w:r>
-        <w:rPr>
-          <w:rFonts w:cs="Times New Roman"/>
-          <w:szCs w:val="24"/>
-        </w:rPr>
-        <w:t xml:space="preserve">2 e </w:t>
+        <w:t xml:space="preserve">/2 e </w:t>
       </w:r>
       <w:proofErr w:type="spellStart"/>
       <w:r>
@@ -3014,14 +3147,7 @@
           <w:rFonts w:cs="Times New Roman"/>
           <w:szCs w:val="24"/>
         </w:rPr>
-        <w:t>/</w:t>
-      </w:r>
-      <w:r>
-        <w:rPr>
-          <w:rFonts w:cs="Times New Roman"/>
-          <w:szCs w:val="24"/>
-        </w:rPr>
-        <w:t xml:space="preserve">2, onde está representado o id do jogador e o jogador que este tem esperança ou medo que seja sugerido, assim cada jogador pode definir que tem medo </w:t>
+        <w:t xml:space="preserve">/2, onde está representado o id do jogador e o jogador que este tem esperança ou medo que seja sugerido, assim cada jogador pode definir que tem medo </w:t>
       </w:r>
       <w:r>
         <w:rPr>
@@ -3046,14 +3172,7 @@
           <w:rFonts w:cs="Times New Roman"/>
           <w:szCs w:val="24"/>
         </w:rPr>
-        <w:t>/</w:t>
-      </w:r>
-      <w:r>
-        <w:rPr>
-          <w:rFonts w:cs="Times New Roman"/>
-          <w:szCs w:val="24"/>
-        </w:rPr>
-        <w:t xml:space="preserve">6, para obter o grupo de utilizadores sugeridos, sendo depois chamados os predicados </w:t>
+        <w:t xml:space="preserve">/6, para obter o grupo de utilizadores sugeridos, sendo depois chamados os predicados </w:t>
       </w:r>
       <w:proofErr w:type="spellStart"/>
       <w:r>
@@ -3107,14 +3226,7 @@
           <w:rFonts w:cs="Times New Roman"/>
           <w:szCs w:val="24"/>
         </w:rPr>
-        <w:t>/4</w:t>
-      </w:r>
-      <w:r>
-        <w:rPr>
-          <w:rFonts w:cs="Times New Roman"/>
-          <w:szCs w:val="24"/>
-        </w:rPr>
-        <w:t xml:space="preserve"> recebe o id do jogador, a sugestão de grupo e os valores antigos para a esperança e deceção para percorrer a lista de jogadores sugeridos, através do predicado </w:t>
+        <w:t xml:space="preserve">/4 recebe o id do jogador, a sugestão de grupo e os valores antigos para a esperança e deceção para percorrer a lista de jogadores sugeridos, através do predicado </w:t>
       </w:r>
       <w:proofErr w:type="spellStart"/>
       <w:r>
@@ -3189,14 +3301,7 @@
           <w:rFonts w:cs="Times New Roman"/>
           <w:szCs w:val="24"/>
         </w:rPr>
-        <w:t>/2</w:t>
-      </w:r>
-      <w:r>
-        <w:rPr>
-          <w:rFonts w:cs="Times New Roman"/>
-          <w:szCs w:val="24"/>
-        </w:rPr>
-        <w:t>. Este valor irá ser utilizado no</w:t>
+        <w:t>/2. Este valor irá ser utilizado no</w:t>
       </w:r>
       <w:r>
         <w:rPr>
@@ -3259,14 +3364,7 @@
           <w:rFonts w:cs="Times New Roman"/>
           <w:szCs w:val="24"/>
         </w:rPr>
-        <w:t xml:space="preserve">Neste caso, como o numerador do quociente da esperança é maior do que o denominador da deceção, aumentamos a esperança e diminuímos a deceção. Se o contrário acontecesse, a deceção seria aumentada e a esperança diminuída. O mesmo se aplica à execução </w:t>
-      </w:r>
-      <w:r>
-        <w:rPr>
-          <w:rFonts w:cs="Times New Roman"/>
-          <w:szCs w:val="24"/>
-        </w:rPr>
-        <w:t xml:space="preserve">do predicado </w:t>
+        <w:t xml:space="preserve">Neste caso, como o numerador do quociente da esperança é maior do que o denominador da deceção, aumentamos a esperança e diminuímos a deceção. Se o contrário acontecesse, a deceção seria aumentada e a esperança diminuída. O mesmo se aplica à execução do predicado </w:t>
       </w:r>
       <w:proofErr w:type="spellStart"/>
       <w:r>
@@ -3284,28 +3382,14 @@
           <w:rFonts w:cs="Times New Roman"/>
           <w:szCs w:val="24"/>
         </w:rPr>
-        <w:t>/4</w:t>
-      </w:r>
-      <w:r>
-        <w:rPr>
-          <w:rFonts w:cs="Times New Roman"/>
-          <w:szCs w:val="24"/>
-        </w:rPr>
-        <w:t xml:space="preserve"> que segue os mesmos princípios para o par de emoções medo/alívio.</w:t>
-      </w:r>
-      <w:r>
-        <w:rPr>
-          <w:rFonts w:cs="Times New Roman"/>
-          <w:szCs w:val="24"/>
-        </w:rPr>
-        <w:t xml:space="preserve"> Por último, este retira o </w:t>
-      </w:r>
-      <w:r>
-        <w:rPr>
-          <w:rFonts w:cs="Times New Roman"/>
-          <w:szCs w:val="24"/>
-        </w:rPr>
-        <w:t xml:space="preserve">facto </w:t>
+        <w:t>/4 que segue os mesmos princípios para o par de emoções medo/alívio.</w:t>
+      </w:r>
+      <w:r>
+        <w:rPr>
+          <w:rFonts w:cs="Times New Roman"/>
+          <w:szCs w:val="24"/>
+        </w:rPr>
+        <w:t xml:space="preserve"> Por último, este retira o facto </w:t>
       </w:r>
       <w:proofErr w:type="spellStart"/>
       <w:r>
@@ -3458,23 +3542,7 @@
           <w:rFonts w:cs="Times New Roman"/>
           <w:szCs w:val="24"/>
         </w:rPr>
-        <w:t xml:space="preserve"> obrigatórias, obtemos novos valores para os dois pares de emoções relativos à sugestão de grupos. A deceção aumenta </w:t>
-      </w:r>
-      <w:proofErr w:type="gramStart"/>
-      <w:r>
-        <w:rPr>
-          <w:rFonts w:cs="Times New Roman"/>
-          <w:szCs w:val="24"/>
-        </w:rPr>
-        <w:t>devido à</w:t>
-      </w:r>
-      <w:proofErr w:type="gramEnd"/>
-      <w:r>
-        <w:rPr>
-          <w:rFonts w:cs="Times New Roman"/>
-          <w:szCs w:val="24"/>
-        </w:rPr>
-        <w:t xml:space="preserve"> </w:t>
+        <w:t xml:space="preserve"> obrigatórias, obtemos novos valores para os dois pares de emoções relativos à sugestão de grupos. A deceção aumenta devido à </w:t>
       </w:r>
       <w:r>
         <w:rPr>
@@ -3495,21 +3563,7 @@
           <w:rFonts w:cs="Times New Roman"/>
           <w:szCs w:val="24"/>
         </w:rPr>
-        <w:t xml:space="preserve">/3 (a lista de sugestão apresenta 3 elementos) e, por sua vez, o da </w:t>
-      </w:r>
-      <w:r>
-        <w:rPr>
-          <w:rFonts w:cs="Times New Roman"/>
-          <w:szCs w:val="24"/>
-        </w:rPr>
-        <w:t xml:space="preserve">deceção </w:t>
-      </w:r>
-      <w:r>
-        <w:rPr>
-          <w:rFonts w:cs="Times New Roman"/>
-          <w:szCs w:val="24"/>
-        </w:rPr>
-        <w:t xml:space="preserve">ser </w:t>
+        <w:t xml:space="preserve">/3 (a lista de sugestão apresenta 3 elementos) e, por sua vez, o da deceção ser </w:t>
       </w:r>
       <w:r>
         <w:rPr>
@@ -3641,7 +3695,7 @@
     </w:p>
     <w:p>
       <w:pPr>
-        <w:pStyle w:val="Caption"/>
+        <w:pStyle w:val="Legenda"/>
         <w:sectPr>
           <w:pgSz w:w="11906" w:h="16838"/>
           <w:pgMar w:top="1418" w:right="1701" w:bottom="1418" w:left="1701" w:header="709" w:footer="709" w:gutter="0"/>
@@ -3698,7 +3752,7 @@
     </w:p>
     <w:p>
       <w:pPr>
-        <w:pStyle w:val="Heading1"/>
+        <w:pStyle w:val="Ttulo1"/>
       </w:pPr>
       <w:bookmarkStart w:id="10" w:name="_Toc93798266"/>
       <w:r>
@@ -3712,7 +3766,7 @@
     </w:p>
     <w:p>
       <w:pPr>
-        <w:pStyle w:val="Heading2"/>
+        <w:pStyle w:val="Ttulo2"/>
       </w:pPr>
       <w:r>
         <w:t xml:space="preserve"> </w:t>
@@ -4409,33 +4463,20 @@
     </w:p>
     <w:p>
       <w:pPr>
-        <w:pStyle w:val="Caption"/>
+        <w:pStyle w:val="Legenda"/>
       </w:pPr>
       <w:bookmarkStart w:id="12" w:name="_Toc89630222"/>
       <w:r>
         <w:t xml:space="preserve">Figura </w:t>
       </w:r>
-      <w:r>
-        <w:fldChar w:fldCharType="begin"/>
-      </w:r>
-      <w:r>
-        <w:instrText xml:space="preserve"> SEQ Figura \* ARABIC </w:instrText>
-      </w:r>
-      <w:r>
-        <w:fldChar w:fldCharType="separate"/>
-      </w:r>
-      <w:r>
-        <w:rPr>
-          <w:noProof/>
-        </w:rPr>
-        <w:t>16</w:t>
-      </w:r>
-      <w:r>
-        <w:rPr>
-          <w:noProof/>
-        </w:rPr>
-        <w:fldChar w:fldCharType="end"/>
-      </w:r>
+      <w:fldSimple w:instr=" SEQ Figura \* ARABIC ">
+        <w:r>
+          <w:rPr>
+            <w:noProof/>
+          </w:rPr>
+          <w:t>16</w:t>
+        </w:r>
+      </w:fldSimple>
       <w:r>
         <w:t xml:space="preserve"> - </w:t>
       </w:r>
@@ -4509,33 +4550,20 @@
                         <w:txbxContent>
                           <w:p>
                             <w:pPr>
-                              <w:pStyle w:val="Caption"/>
+                              <w:pStyle w:val="Legenda"/>
                             </w:pPr>
                             <w:bookmarkStart w:id="13" w:name="_Toc89630223"/>
                             <w:r>
                               <w:t xml:space="preserve">Figura </w:t>
                             </w:r>
-                            <w:r>
-                              <w:fldChar w:fldCharType="begin"/>
-                            </w:r>
-                            <w:r>
-                              <w:instrText xml:space="preserve"> SEQ Figura \* ARABIC </w:instrText>
-                            </w:r>
-                            <w:r>
-                              <w:fldChar w:fldCharType="separate"/>
-                            </w:r>
-                            <w:r>
-                              <w:rPr>
-                                <w:noProof/>
-                              </w:rPr>
-                              <w:t>17</w:t>
-                            </w:r>
-                            <w:r>
-                              <w:rPr>
-                                <w:noProof/>
-                              </w:rPr>
-                              <w:fldChar w:fldCharType="end"/>
-                            </w:r>
+                            <w:fldSimple w:instr=" SEQ Figura \* ARABIC ">
+                              <w:r>
+                                <w:rPr>
+                                  <w:noProof/>
+                                </w:rPr>
+                                <w:t>17</w:t>
+                              </w:r>
+                            </w:fldSimple>
                             <w:r>
                               <w:t xml:space="preserve"> - Dfs modificado para o caminho mais forte</w:t>
                             </w:r>
@@ -4561,38 +4589,25 @@
                 <v:stroke joinstyle="miter"/>
                 <v:path gradientshapeok="t" o:connecttype="rect"/>
               </v:shapetype>
-              <v:shape id="Caixa de texto 4" o:spid="_x0000_s1026" type="#_x0000_t202" style="position:absolute;left:0;text-align:left;margin-left:82.8pt;margin-top:137.35pt;width:425.2pt;height:.05pt;z-index:-251656192;visibility:visible;mso-wrap-style:square;mso-wrap-distance-left:9pt;mso-wrap-distance-top:0;mso-wrap-distance-right:9pt;mso-wrap-distance-bottom:0;mso-position-horizontal:absolute;mso-position-horizontal-relative:page;mso-position-vertical:absolute;mso-position-vertical-relative:text;v-text-anchor:top" o:gfxdata="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" stroked="f">
+              <v:shape id="Caixa de texto 4" o:spid="_x0000_s1026" type="#_x0000_t202" style="position:absolute;left:0;text-align:left;margin-left:82.8pt;margin-top:137.35pt;width:425.2pt;height:.05pt;z-index:-251656192;visibility:visible;mso-wrap-style:square;mso-wrap-distance-left:9pt;mso-wrap-distance-top:0;mso-wrap-distance-right:9pt;mso-wrap-distance-bottom:0;mso-position-horizontal:absolute;mso-position-horizontal-relative:page;mso-position-vertical:absolute;mso-position-vertical-relative:text;v-text-anchor:top" o:gfxdata="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" stroked="f">
                 <v:textbox style="mso-fit-shape-to-text:t" inset="0,0,0,0">
                   <w:txbxContent>
                     <w:p>
                       <w:pPr>
-                        <w:pStyle w:val="Caption"/>
+                        <w:pStyle w:val="Legenda"/>
                       </w:pPr>
                       <w:bookmarkStart w:id="14" w:name="_Toc89630223"/>
                       <w:r>
                         <w:t xml:space="preserve">Figura </w:t>
                       </w:r>
-                      <w:r>
-                        <w:fldChar w:fldCharType="begin"/>
-                      </w:r>
-                      <w:r>
-                        <w:instrText xml:space="preserve"> SEQ Figura \* ARABIC </w:instrText>
-                      </w:r>
-                      <w:r>
-                        <w:fldChar w:fldCharType="separate"/>
-                      </w:r>
-                      <w:r>
-                        <w:rPr>
-                          <w:noProof/>
-                        </w:rPr>
-                        <w:t>17</w:t>
-                      </w:r>
-                      <w:r>
-                        <w:rPr>
-                          <w:noProof/>
-                        </w:rPr>
-                        <w:fldChar w:fldCharType="end"/>
-                      </w:r>
+                      <w:fldSimple w:instr=" SEQ Figura \* ARABIC ">
+                        <w:r>
+                          <w:rPr>
+                            <w:noProof/>
+                          </w:rPr>
+                          <w:t>17</w:t>
+                        </w:r>
+                      </w:fldSimple>
                       <w:r>
                         <w:t xml:space="preserve"> - Dfs modificado para o caminho mais forte</w:t>
                       </w:r>
@@ -4727,33 +4742,20 @@
     </w:p>
     <w:p>
       <w:pPr>
-        <w:pStyle w:val="Caption"/>
+        <w:pStyle w:val="Legenda"/>
       </w:pPr>
       <w:bookmarkStart w:id="15" w:name="_Toc89630224"/>
       <w:r>
         <w:t xml:space="preserve">Figura </w:t>
       </w:r>
-      <w:r>
-        <w:fldChar w:fldCharType="begin"/>
-      </w:r>
-      <w:r>
-        <w:instrText xml:space="preserve"> SEQ Figura \* ARABIC </w:instrText>
-      </w:r>
-      <w:r>
-        <w:fldChar w:fldCharType="separate"/>
-      </w:r>
-      <w:r>
-        <w:rPr>
-          <w:noProof/>
-        </w:rPr>
-        <w:t>18</w:t>
-      </w:r>
-      <w:r>
-        <w:rPr>
-          <w:noProof/>
-        </w:rPr>
-        <w:fldChar w:fldCharType="end"/>
-      </w:r>
+      <w:fldSimple w:instr=" SEQ Figura \* ARABIC ">
+        <w:r>
+          <w:rPr>
+            <w:noProof/>
+          </w:rPr>
+          <w:t>18</w:t>
+        </w:r>
+      </w:fldSimple>
       <w:r>
         <w:t xml:space="preserve"> – Resultado do caminho mais forte na base de conhecimento completa</w:t>
       </w:r>
@@ -4782,7 +4784,7 @@
     </w:p>
     <w:p>
       <w:pPr>
-        <w:pStyle w:val="Heading1"/>
+        <w:pStyle w:val="Ttulo1"/>
       </w:pPr>
       <w:bookmarkStart w:id="16" w:name="_Toc93798268"/>
       <w:r>
@@ -4796,7 +4798,7 @@
     </w:p>
     <w:p>
       <w:pPr>
-        <w:pStyle w:val="Heading2"/>
+        <w:pStyle w:val="Ttulo2"/>
       </w:pPr>
       <w:r>
         <w:t xml:space="preserve"> </w:t>
@@ -5482,34 +5484,21 @@
     </w:p>
     <w:p>
       <w:pPr>
-        <w:pStyle w:val="Caption"/>
+        <w:pStyle w:val="Legenda"/>
       </w:pPr>
       <w:bookmarkStart w:id="18" w:name="_Ref89537673"/>
       <w:bookmarkStart w:id="19" w:name="_Toc89630225"/>
       <w:r>
         <w:t xml:space="preserve">Figura </w:t>
       </w:r>
-      <w:r>
-        <w:fldChar w:fldCharType="begin"/>
-      </w:r>
-      <w:r>
-        <w:instrText xml:space="preserve"> SEQ Figura \* ARABIC </w:instrText>
-      </w:r>
-      <w:r>
-        <w:fldChar w:fldCharType="separate"/>
-      </w:r>
-      <w:r>
-        <w:rPr>
-          <w:noProof/>
-        </w:rPr>
-        <w:t>19</w:t>
-      </w:r>
-      <w:r>
-        <w:rPr>
-          <w:noProof/>
-        </w:rPr>
-        <w:fldChar w:fldCharType="end"/>
-      </w:r>
+      <w:fldSimple w:instr=" SEQ Figura \* ARABIC ">
+        <w:r>
+          <w:rPr>
+            <w:noProof/>
+          </w:rPr>
+          <w:t>19</w:t>
+        </w:r>
+      </w:fldSimple>
       <w:bookmarkEnd w:id="18"/>
       <w:r>
         <w:t xml:space="preserve"> - Caminho Mais Curto Com </w:t>
@@ -5570,34 +5559,21 @@
     </w:p>
     <w:p>
       <w:pPr>
-        <w:pStyle w:val="Caption"/>
+        <w:pStyle w:val="Legenda"/>
       </w:pPr>
       <w:bookmarkStart w:id="20" w:name="_Ref89537655"/>
       <w:bookmarkStart w:id="21" w:name="_Toc89630226"/>
       <w:r>
         <w:t xml:space="preserve">Figura </w:t>
       </w:r>
-      <w:r>
-        <w:fldChar w:fldCharType="begin"/>
-      </w:r>
-      <w:r>
-        <w:instrText xml:space="preserve"> SEQ Figura \* ARABIC </w:instrText>
-      </w:r>
-      <w:r>
-        <w:fldChar w:fldCharType="separate"/>
-      </w:r>
-      <w:r>
-        <w:rPr>
-          <w:noProof/>
-        </w:rPr>
-        <w:t>20</w:t>
-      </w:r>
-      <w:r>
-        <w:rPr>
-          <w:noProof/>
-        </w:rPr>
-        <w:fldChar w:fldCharType="end"/>
-      </w:r>
+      <w:fldSimple w:instr=" SEQ Figura \* ARABIC ">
+        <w:r>
+          <w:rPr>
+            <w:noProof/>
+          </w:rPr>
+          <w:t>20</w:t>
+        </w:r>
+      </w:fldSimple>
       <w:bookmarkEnd w:id="20"/>
       <w:r>
         <w:t xml:space="preserve"> - Caminho Mais Curto Resultado</w:t>
@@ -5653,7 +5629,7 @@
     </w:p>
     <w:p>
       <w:pPr>
-        <w:pStyle w:val="Caption"/>
+        <w:pStyle w:val="Legenda"/>
         <w:sectPr>
           <w:pgSz w:w="11906" w:h="16838"/>
           <w:pgMar w:top="1418" w:right="1701" w:bottom="1418" w:left="1701" w:header="709" w:footer="709" w:gutter="0"/>
@@ -5666,27 +5642,14 @@
       <w:r>
         <w:t xml:space="preserve">Figura </w:t>
       </w:r>
-      <w:r>
-        <w:fldChar w:fldCharType="begin"/>
-      </w:r>
-      <w:r>
-        <w:instrText xml:space="preserve"> SEQ Figura \* ARABIC </w:instrText>
-      </w:r>
-      <w:r>
-        <w:fldChar w:fldCharType="separate"/>
-      </w:r>
-      <w:r>
-        <w:rPr>
-          <w:noProof/>
-        </w:rPr>
-        <w:t>21</w:t>
-      </w:r>
-      <w:r>
-        <w:rPr>
-          <w:noProof/>
-        </w:rPr>
-        <w:fldChar w:fldCharType="end"/>
-      </w:r>
+      <w:fldSimple w:instr=" SEQ Figura \* ARABIC ">
+        <w:r>
+          <w:rPr>
+            <w:noProof/>
+          </w:rPr>
+          <w:t>21</w:t>
+        </w:r>
+      </w:fldSimple>
       <w:bookmarkEnd w:id="22"/>
       <w:r>
         <w:t xml:space="preserve"> - Caminho Mais Curto Resultado com </w:t>
@@ -5700,7 +5663,7 @@
     </w:p>
     <w:p>
       <w:pPr>
-        <w:pStyle w:val="Heading1"/>
+        <w:pStyle w:val="Ttulo1"/>
       </w:pPr>
       <w:bookmarkStart w:id="24" w:name="_Toc93798270"/>
       <w:r>
@@ -5714,7 +5677,7 @@
     </w:p>
     <w:p>
       <w:pPr>
-        <w:pStyle w:val="Heading2"/>
+        <w:pStyle w:val="Ttulo2"/>
       </w:pPr>
       <w:r>
         <w:t xml:space="preserve"> </w:t>
@@ -6419,34 +6382,21 @@
     </w:p>
     <w:p>
       <w:pPr>
-        <w:pStyle w:val="Caption"/>
+        <w:pStyle w:val="Legenda"/>
       </w:pPr>
       <w:bookmarkStart w:id="26" w:name="_Ref89530010"/>
       <w:bookmarkStart w:id="27" w:name="_Toc89630228"/>
       <w:r>
         <w:t xml:space="preserve">Figura </w:t>
       </w:r>
-      <w:r>
-        <w:fldChar w:fldCharType="begin"/>
-      </w:r>
-      <w:r>
-        <w:instrText xml:space="preserve"> SEQ Figura \* ARABIC </w:instrText>
-      </w:r>
-      <w:r>
-        <w:fldChar w:fldCharType="separate"/>
-      </w:r>
-      <w:r>
-        <w:rPr>
-          <w:noProof/>
-        </w:rPr>
-        <w:t>22</w:t>
-      </w:r>
-      <w:r>
-        <w:rPr>
-          <w:noProof/>
-        </w:rPr>
-        <w:fldChar w:fldCharType="end"/>
-      </w:r>
+      <w:fldSimple w:instr=" SEQ Figura \* ARABIC ">
+        <w:r>
+          <w:rPr>
+            <w:noProof/>
+          </w:rPr>
+          <w:t>22</w:t>
+        </w:r>
+      </w:fldSimple>
       <w:bookmarkEnd w:id="26"/>
       <w:r>
         <w:t xml:space="preserve"> - </w:t>
@@ -6515,34 +6465,21 @@
     </w:p>
     <w:p>
       <w:pPr>
-        <w:pStyle w:val="Caption"/>
+        <w:pStyle w:val="Legenda"/>
       </w:pPr>
       <w:bookmarkStart w:id="28" w:name="_Ref89527794"/>
       <w:bookmarkStart w:id="29" w:name="_Toc89630229"/>
       <w:r>
         <w:t xml:space="preserve">Figura </w:t>
       </w:r>
-      <w:r>
-        <w:fldChar w:fldCharType="begin"/>
-      </w:r>
-      <w:r>
-        <w:instrText xml:space="preserve"> SEQ Figura \* ARABIC </w:instrText>
-      </w:r>
-      <w:r>
-        <w:fldChar w:fldCharType="separate"/>
-      </w:r>
-      <w:r>
-        <w:rPr>
-          <w:noProof/>
-        </w:rPr>
-        <w:t>23</w:t>
-      </w:r>
-      <w:r>
-        <w:rPr>
-          <w:noProof/>
-        </w:rPr>
-        <w:fldChar w:fldCharType="end"/>
-      </w:r>
+      <w:fldSimple w:instr=" SEQ Figura \* ARABIC ">
+        <w:r>
+          <w:rPr>
+            <w:noProof/>
+          </w:rPr>
+          <w:t>23</w:t>
+        </w:r>
+      </w:fldSimple>
       <w:bookmarkEnd w:id="28"/>
       <w:r>
         <w:t xml:space="preserve"> - DFS modificado para o caminho mais seguro</w:t>
@@ -6598,34 +6535,21 @@
     </w:p>
     <w:p>
       <w:pPr>
-        <w:pStyle w:val="Caption"/>
+        <w:pStyle w:val="Legenda"/>
       </w:pPr>
       <w:bookmarkStart w:id="30" w:name="_Ref89534828"/>
       <w:bookmarkStart w:id="31" w:name="_Toc89630230"/>
       <w:r>
         <w:t xml:space="preserve">Figura </w:t>
       </w:r>
-      <w:r>
-        <w:fldChar w:fldCharType="begin"/>
-      </w:r>
-      <w:r>
-        <w:instrText xml:space="preserve"> SEQ Figura \* ARABIC </w:instrText>
-      </w:r>
-      <w:r>
-        <w:fldChar w:fldCharType="separate"/>
-      </w:r>
-      <w:r>
-        <w:rPr>
-          <w:noProof/>
-        </w:rPr>
-        <w:t>24</w:t>
-      </w:r>
-      <w:r>
-        <w:rPr>
-          <w:noProof/>
-        </w:rPr>
-        <w:fldChar w:fldCharType="end"/>
-      </w:r>
+      <w:fldSimple w:instr=" SEQ Figura \* ARABIC ">
+        <w:r>
+          <w:rPr>
+            <w:noProof/>
+          </w:rPr>
+          <w:t>24</w:t>
+        </w:r>
+      </w:fldSimple>
       <w:bookmarkEnd w:id="30"/>
       <w:r>
         <w:t xml:space="preserve"> - Resultado do caminho mais seguro na base de conhecimento completa</w:t>
@@ -6691,34 +6615,21 @@
     </w:p>
     <w:p>
       <w:pPr>
-        <w:pStyle w:val="Caption"/>
+        <w:pStyle w:val="Legenda"/>
       </w:pPr>
       <w:bookmarkStart w:id="32" w:name="_Ref89530333"/>
       <w:bookmarkStart w:id="33" w:name="_Toc89630231"/>
       <w:r>
         <w:t xml:space="preserve">Figura </w:t>
       </w:r>
-      <w:r>
-        <w:fldChar w:fldCharType="begin"/>
-      </w:r>
-      <w:r>
-        <w:instrText xml:space="preserve"> SEQ Figura \* ARABIC </w:instrText>
-      </w:r>
-      <w:r>
-        <w:fldChar w:fldCharType="separate"/>
-      </w:r>
-      <w:r>
-        <w:rPr>
-          <w:noProof/>
-        </w:rPr>
-        <w:t>25</w:t>
-      </w:r>
-      <w:r>
-        <w:rPr>
-          <w:noProof/>
-        </w:rPr>
-        <w:fldChar w:fldCharType="end"/>
-      </w:r>
+      <w:fldSimple w:instr=" SEQ Figura \* ARABIC ">
+        <w:r>
+          <w:rPr>
+            <w:noProof/>
+          </w:rPr>
+          <w:t>25</w:t>
+        </w:r>
+      </w:fldSimple>
       <w:bookmarkEnd w:id="32"/>
       <w:r>
         <w:t xml:space="preserve"> - Exemplo de caminho não encontrado devido à falta de forças de ligação inferiores ao limite</w:t>
@@ -6774,7 +6685,7 @@
     </w:p>
     <w:p>
       <w:pPr>
-        <w:pStyle w:val="Caption"/>
+        <w:pStyle w:val="Legenda"/>
         <w:sectPr>
           <w:pgSz w:w="11906" w:h="16838"/>
           <w:pgMar w:top="1418" w:right="1701" w:bottom="1418" w:left="1701" w:header="709" w:footer="709" w:gutter="0"/>
@@ -6787,27 +6698,14 @@
       <w:r>
         <w:t xml:space="preserve">Figura </w:t>
       </w:r>
-      <w:r>
-        <w:fldChar w:fldCharType="begin"/>
-      </w:r>
-      <w:r>
-        <w:instrText xml:space="preserve"> SEQ Figura \* ARABIC </w:instrText>
-      </w:r>
-      <w:r>
-        <w:fldChar w:fldCharType="separate"/>
-      </w:r>
-      <w:r>
-        <w:rPr>
-          <w:noProof/>
-        </w:rPr>
-        <w:t>26</w:t>
-      </w:r>
-      <w:r>
-        <w:rPr>
-          <w:noProof/>
-        </w:rPr>
-        <w:fldChar w:fldCharType="end"/>
-      </w:r>
+      <w:fldSimple w:instr=" SEQ Figura \* ARABIC ">
+        <w:r>
+          <w:rPr>
+            <w:noProof/>
+          </w:rPr>
+          <w:t>26</w:t>
+        </w:r>
+      </w:fldSimple>
       <w:bookmarkEnd w:id="34"/>
       <w:r>
         <w:t xml:space="preserve"> - Conexões entre "</w:t>
@@ -6824,7 +6722,7 @@
     </w:p>
     <w:p>
       <w:pPr>
-        <w:pStyle w:val="Heading1"/>
+        <w:pStyle w:val="Ttulo1"/>
       </w:pPr>
       <w:bookmarkStart w:id="36" w:name="_Toc93798272"/>
       <w:r>
@@ -6835,7 +6733,7 @@
     </w:p>
     <w:p>
       <w:pPr>
-        <w:pStyle w:val="Heading2"/>
+        <w:pStyle w:val="Ttulo2"/>
       </w:pPr>
       <w:r>
         <w:t xml:space="preserve"> </w:t>
@@ -6865,7 +6763,7 @@
     </w:p>
     <w:tbl>
       <w:tblPr>
-        <w:tblStyle w:val="GridTable6Colourful"/>
+        <w:tblStyle w:val="TabeladeGrelha6Colorida"/>
         <w:tblW w:w="0" w:type="auto"/>
         <w:tblLook w:val="04A0" w:firstRow="1" w:lastRow="0" w:firstColumn="1" w:lastColumn="0" w:noHBand="0" w:noVBand="1"/>
       </w:tblPr>
@@ -7571,7 +7469,7 @@
     </w:p>
     <w:p>
       <w:pPr>
-        <w:pStyle w:val="Heading2"/>
+        <w:pStyle w:val="Ttulo2"/>
       </w:pPr>
       <w:bookmarkStart w:id="38" w:name="_Toc93798274"/>
       <w:r>
@@ -7595,7 +7493,7 @@
     </w:p>
     <w:tbl>
       <w:tblPr>
-        <w:tblStyle w:val="GridTable6Colourful"/>
+        <w:tblStyle w:val="TabeladeGrelha6Colorida"/>
         <w:tblW w:w="0" w:type="auto"/>
         <w:tblLook w:val="04A0" w:firstRow="1" w:lastRow="0" w:firstColumn="1" w:lastColumn="0" w:noHBand="0" w:noVBand="1"/>
       </w:tblPr>
@@ -8247,7 +8145,7 @@
     </w:p>
     <w:p>
       <w:pPr>
-        <w:pStyle w:val="Heading2"/>
+        <w:pStyle w:val="Ttulo2"/>
       </w:pPr>
       <w:bookmarkStart w:id="39" w:name="_Toc93798275"/>
       <w:r>
@@ -8260,7 +8158,7 @@
     </w:p>
     <w:tbl>
       <w:tblPr>
-        <w:tblStyle w:val="GridTable6Colourful"/>
+        <w:tblStyle w:val="TabeladeGrelha6Colorida"/>
         <w:tblW w:w="0" w:type="auto"/>
         <w:tblLook w:val="04A0" w:firstRow="1" w:lastRow="0" w:firstColumn="1" w:lastColumn="0" w:noHBand="0" w:noVBand="1"/>
       </w:tblPr>
@@ -8946,7 +8844,7 @@
     </w:p>
     <w:p>
       <w:pPr>
-        <w:pStyle w:val="Heading2"/>
+        <w:pStyle w:val="Ttulo2"/>
       </w:pPr>
       <w:bookmarkStart w:id="40" w:name="_Toc93798276"/>
       <w:r>
@@ -8956,7 +8854,7 @@
     </w:p>
     <w:tbl>
       <w:tblPr>
-        <w:tblStyle w:val="GridTable6Colourful"/>
+        <w:tblStyle w:val="TabeladeGrelha6Colorida"/>
         <w:tblW w:w="0" w:type="auto"/>
         <w:tblLook w:val="04A0" w:firstRow="1" w:lastRow="0" w:firstColumn="1" w:lastColumn="0" w:noHBand="0" w:noVBand="1"/>
       </w:tblPr>
@@ -9703,7 +9601,7 @@
     </w:p>
     <w:p>
       <w:pPr>
-        <w:pStyle w:val="Heading2"/>
+        <w:pStyle w:val="Ttulo2"/>
       </w:pPr>
       <w:bookmarkStart w:id="41" w:name="_Toc93798277"/>
       <w:r>
@@ -9714,7 +9612,7 @@
     <w:p/>
     <w:tbl>
       <w:tblPr>
-        <w:tblStyle w:val="GridTable6Colourful"/>
+        <w:tblStyle w:val="TabeladeGrelha6Colorida"/>
         <w:tblW w:w="0" w:type="auto"/>
         <w:tblLook w:val="04A0" w:firstRow="1" w:lastRow="0" w:firstColumn="1" w:lastColumn="0" w:noHBand="0" w:noVBand="1"/>
       </w:tblPr>
@@ -10343,7 +10241,7 @@
     </w:p>
     <w:p>
       <w:pPr>
-        <w:pStyle w:val="Heading1"/>
+        <w:pStyle w:val="Ttulo1"/>
       </w:pPr>
       <w:bookmarkStart w:id="42" w:name="_Toc93798278"/>
       <w:r>
@@ -10426,7 +10324,7 @@
     <w:bookmarkEnd w:id="4"/>
     <w:p>
       <w:pPr>
-        <w:pStyle w:val="Heading1"/>
+        <w:pStyle w:val="Ttulo1"/>
         <w:numPr>
           <w:ilvl w:val="0"/>
           <w:numId w:val="0"/>
@@ -10473,7 +10371,7 @@
 <w:ftr xmlns:wpc="http://schemas.microsoft.com/office/word/2010/wordprocessingCanvas" xmlns:cx="http://schemas.microsoft.com/office/drawing/2014/chartex" xmlns:cx1="http://schemas.microsoft.com/office/drawing/2015/9/8/chartex" xmlns:cx2="http://schemas.microsoft.com/office/drawing/2015/10/21/chartex" xmlns:cx3="http://schemas.microsoft.com/office/drawing/2016/5/9/chartex" xmlns:cx4="http://schemas.microsoft.com/office/drawing/2016/5/10/chartex" xmlns:cx5="http://schemas.microsoft.com/office/drawing/2016/5/11/chartex" xmlns:cx6="http://schemas.microsoft.com/office/drawing/2016/5/12/chartex" xmlns:cx7="http://schemas.microsoft.com/office/drawing/2016/5/13/chartex" xmlns:cx8="http://schemas.microsoft.com/office/drawing/2016/5/14/chartex" xmlns:mc="http://schemas.openxmlformats.org/markup-compatibility/2006" xmlns:aink="http://schemas.microsoft.com/office/drawing/2016/ink" xmlns:am3d="http://schemas.microsoft.com/office/drawing/2017/model3d" xmlns:o="urn:schemas-microsoft-com:office:office" xmlns:r="http://schemas.openxmlformats.org/officeDocument/2006/relationships" xmlns:m="http://schemas.openxmlformats.org/officeDocument/2006/math" xmlns:v="urn:schemas-microsoft-com:vml" xmlns:wp14="http://schemas.microsoft.com/office/word/2010/wordprocessingDrawing" xmlns:wp="http://schemas.openxmlformats.org/drawingml/2006/wordprocessingDrawing" xmlns:w10="urn:schemas-microsoft-com:office:word" xmlns:w="http://schemas.openxmlformats.org/wordprocessingml/2006/main" xmlns:w14="http://schemas.microsoft.com/office/word/2010/wordml" xmlns:w15="http://schemas.microsoft.com/office/word/2012/wordml" xmlns:w16cex="http://schemas.microsoft.com/office/word/2018/wordml/cex" xmlns:w16cid="http://schemas.microsoft.com/office/word/2016/wordml/cid" xmlns:w16="http://schemas.microsoft.com/office/word/2018/wordml" xmlns:w16sdtdh="http://schemas.microsoft.com/office/word/2020/wordml/sdtdatahash" xmlns:w16se="http://schemas.microsoft.com/office/word/2015/wordml/symex" xmlns:wpg="http://schemas.microsoft.com/office/word/2010/wordprocessingGroup" xmlns:wpi="http://schemas.microsoft.com/office/word/2010/wordprocessingInk" xmlns:wne="http://schemas.microsoft.com/office/word/2006/wordml" xmlns:wps="http://schemas.microsoft.com/office/word/2010/wordprocessingShape" mc:Ignorable="w14 w15 w16se w16cid w16 w16cex w16sdtdh wp14">
   <w:p>
     <w:pPr>
-      <w:pStyle w:val="Footer"/>
+      <w:pStyle w:val="Rodap"/>
       <w:ind w:firstLine="0"/>
       <w:jc w:val="center"/>
     </w:pPr>
@@ -10526,7 +10424,7 @@
 <w:ftr xmlns:wpc="http://schemas.microsoft.com/office/word/2010/wordprocessingCanvas" xmlns:cx="http://schemas.microsoft.com/office/drawing/2014/chartex" xmlns:cx1="http://schemas.microsoft.com/office/drawing/2015/9/8/chartex" xmlns:cx2="http://schemas.microsoft.com/office/drawing/2015/10/21/chartex" xmlns:cx3="http://schemas.microsoft.com/office/drawing/2016/5/9/chartex" xmlns:cx4="http://schemas.microsoft.com/office/drawing/2016/5/10/chartex" xmlns:cx5="http://schemas.microsoft.com/office/drawing/2016/5/11/chartex" xmlns:cx6="http://schemas.microsoft.com/office/drawing/2016/5/12/chartex" xmlns:cx7="http://schemas.microsoft.com/office/drawing/2016/5/13/chartex" xmlns:cx8="http://schemas.microsoft.com/office/drawing/2016/5/14/chartex" xmlns:mc="http://schemas.openxmlformats.org/markup-compatibility/2006" xmlns:aink="http://schemas.microsoft.com/office/drawing/2016/ink" xmlns:am3d="http://schemas.microsoft.com/office/drawing/2017/model3d" xmlns:o="urn:schemas-microsoft-com:office:office" xmlns:r="http://schemas.openxmlformats.org/officeDocument/2006/relationships" xmlns:m="http://schemas.openxmlformats.org/officeDocument/2006/math" xmlns:v="urn:schemas-microsoft-com:vml" xmlns:wp14="http://schemas.microsoft.com/office/word/2010/wordprocessingDrawing" xmlns:wp="http://schemas.openxmlformats.org/drawingml/2006/wordprocessingDrawing" xmlns:w10="urn:schemas-microsoft-com:office:word" xmlns:w="http://schemas.openxmlformats.org/wordprocessingml/2006/main" xmlns:w14="http://schemas.microsoft.com/office/word/2010/wordml" xmlns:w15="http://schemas.microsoft.com/office/word/2012/wordml" xmlns:w16cex="http://schemas.microsoft.com/office/word/2018/wordml/cex" xmlns:w16cid="http://schemas.microsoft.com/office/word/2016/wordml/cid" xmlns:w16="http://schemas.microsoft.com/office/word/2018/wordml" xmlns:w16sdtdh="http://schemas.microsoft.com/office/word/2020/wordml/sdtdatahash" xmlns:w16se="http://schemas.microsoft.com/office/word/2015/wordml/symex" xmlns:wpg="http://schemas.microsoft.com/office/word/2010/wordprocessingGroup" xmlns:wpi="http://schemas.microsoft.com/office/word/2010/wordprocessingInk" xmlns:wne="http://schemas.microsoft.com/office/word/2006/wordml" xmlns:wps="http://schemas.microsoft.com/office/word/2010/wordprocessingShape" mc:Ignorable="w14 w15 w16se w16cid w16 w16cex w16sdtdh wp14">
   <w:p>
     <w:pPr>
-      <w:pStyle w:val="Footer"/>
+      <w:pStyle w:val="Rodap"/>
       <w:spacing w:line="360" w:lineRule="auto"/>
       <w:ind w:firstLine="0"/>
       <w:jc w:val="center"/>
@@ -10542,7 +10440,7 @@
 <w:ftr xmlns:wpc="http://schemas.microsoft.com/office/word/2010/wordprocessingCanvas" xmlns:cx="http://schemas.microsoft.com/office/drawing/2014/chartex" xmlns:cx1="http://schemas.microsoft.com/office/drawing/2015/9/8/chartex" xmlns:cx2="http://schemas.microsoft.com/office/drawing/2015/10/21/chartex" xmlns:cx3="http://schemas.microsoft.com/office/drawing/2016/5/9/chartex" xmlns:cx4="http://schemas.microsoft.com/office/drawing/2016/5/10/chartex" xmlns:cx5="http://schemas.microsoft.com/office/drawing/2016/5/11/chartex" xmlns:cx6="http://schemas.microsoft.com/office/drawing/2016/5/12/chartex" xmlns:cx7="http://schemas.microsoft.com/office/drawing/2016/5/13/chartex" xmlns:cx8="http://schemas.microsoft.com/office/drawing/2016/5/14/chartex" xmlns:mc="http://schemas.openxmlformats.org/markup-compatibility/2006" xmlns:aink="http://schemas.microsoft.com/office/drawing/2016/ink" xmlns:am3d="http://schemas.microsoft.com/office/drawing/2017/model3d" xmlns:o="urn:schemas-microsoft-com:office:office" xmlns:r="http://schemas.openxmlformats.org/officeDocument/2006/relationships" xmlns:m="http://schemas.openxmlformats.org/officeDocument/2006/math" xmlns:v="urn:schemas-microsoft-com:vml" xmlns:wp14="http://schemas.microsoft.com/office/word/2010/wordprocessingDrawing" xmlns:wp="http://schemas.openxmlformats.org/drawingml/2006/wordprocessingDrawing" xmlns:w10="urn:schemas-microsoft-com:office:word" xmlns:w="http://schemas.openxmlformats.org/wordprocessingml/2006/main" xmlns:w14="http://schemas.microsoft.com/office/word/2010/wordml" xmlns:w15="http://schemas.microsoft.com/office/word/2012/wordml" xmlns:w16cex="http://schemas.microsoft.com/office/word/2018/wordml/cex" xmlns:w16cid="http://schemas.microsoft.com/office/word/2016/wordml/cid" xmlns:w16="http://schemas.microsoft.com/office/word/2018/wordml" xmlns:w16sdtdh="http://schemas.microsoft.com/office/word/2020/wordml/sdtdatahash" xmlns:w16se="http://schemas.microsoft.com/office/word/2015/wordml/symex" xmlns:wpg="http://schemas.microsoft.com/office/word/2010/wordprocessingGroup" xmlns:wpi="http://schemas.microsoft.com/office/word/2010/wordprocessingInk" xmlns:wne="http://schemas.microsoft.com/office/word/2006/wordml" xmlns:wps="http://schemas.microsoft.com/office/word/2010/wordprocessingShape" mc:Ignorable="w14 w15 w16se w16cid w16 w16cex w16sdtdh wp14">
   <w:p>
     <w:pPr>
-      <w:pStyle w:val="Footer"/>
+      <w:pStyle w:val="Rodap"/>
       <w:jc w:val="center"/>
     </w:pPr>
     <w:r>
@@ -10619,7 +10517,7 @@
 <w:hdr xmlns:wpc="http://schemas.microsoft.com/office/word/2010/wordprocessingCanvas" xmlns:cx="http://schemas.microsoft.com/office/drawing/2014/chartex" xmlns:cx1="http://schemas.microsoft.com/office/drawing/2015/9/8/chartex" xmlns:cx2="http://schemas.microsoft.com/office/drawing/2015/10/21/chartex" xmlns:cx3="http://schemas.microsoft.com/office/drawing/2016/5/9/chartex" xmlns:cx4="http://schemas.microsoft.com/office/drawing/2016/5/10/chartex" xmlns:cx5="http://schemas.microsoft.com/office/drawing/2016/5/11/chartex" xmlns:cx6="http://schemas.microsoft.com/office/drawing/2016/5/12/chartex" xmlns:cx7="http://schemas.microsoft.com/office/drawing/2016/5/13/chartex" xmlns:cx8="http://schemas.microsoft.com/office/drawing/2016/5/14/chartex" xmlns:mc="http://schemas.openxmlformats.org/markup-compatibility/2006" xmlns:aink="http://schemas.microsoft.com/office/drawing/2016/ink" xmlns:am3d="http://schemas.microsoft.com/office/drawing/2017/model3d" xmlns:o="urn:schemas-microsoft-com:office:office" xmlns:r="http://schemas.openxmlformats.org/officeDocument/2006/relationships" xmlns:m="http://schemas.openxmlformats.org/officeDocument/2006/math" xmlns:v="urn:schemas-microsoft-com:vml" xmlns:wp14="http://schemas.microsoft.com/office/word/2010/wordprocessingDrawing" xmlns:wp="http://schemas.openxmlformats.org/drawingml/2006/wordprocessingDrawing" xmlns:w10="urn:schemas-microsoft-com:office:word" xmlns:w="http://schemas.openxmlformats.org/wordprocessingml/2006/main" xmlns:w14="http://schemas.microsoft.com/office/word/2010/wordml" xmlns:w15="http://schemas.microsoft.com/office/word/2012/wordml" xmlns:w16cex="http://schemas.microsoft.com/office/word/2018/wordml/cex" xmlns:w16cid="http://schemas.microsoft.com/office/word/2016/wordml/cid" xmlns:w16="http://schemas.microsoft.com/office/word/2018/wordml" xmlns:w16sdtdh="http://schemas.microsoft.com/office/word/2020/wordml/sdtdatahash" xmlns:w16se="http://schemas.microsoft.com/office/word/2015/wordml/symex" xmlns:wpg="http://schemas.microsoft.com/office/word/2010/wordprocessingGroup" xmlns:wpi="http://schemas.microsoft.com/office/word/2010/wordprocessingInk" xmlns:wne="http://schemas.microsoft.com/office/word/2006/wordml" xmlns:wps="http://schemas.microsoft.com/office/word/2010/wordprocessingShape" mc:Ignorable="w14 w15 w16se w16cid w16 w16cex w16sdtdh wp14">
   <w:p>
     <w:pPr>
-      <w:pStyle w:val="Footer"/>
+      <w:pStyle w:val="Rodap"/>
       <w:spacing w:line="360" w:lineRule="auto"/>
       <w:ind w:firstLine="0"/>
       <w:jc w:val="both"/>
@@ -10635,7 +10533,7 @@
 <w:hdr xmlns:wpc="http://schemas.microsoft.com/office/word/2010/wordprocessingCanvas" xmlns:cx="http://schemas.microsoft.com/office/drawing/2014/chartex" xmlns:cx1="http://schemas.microsoft.com/office/drawing/2015/9/8/chartex" xmlns:cx2="http://schemas.microsoft.com/office/drawing/2015/10/21/chartex" xmlns:cx3="http://schemas.microsoft.com/office/drawing/2016/5/9/chartex" xmlns:cx4="http://schemas.microsoft.com/office/drawing/2016/5/10/chartex" xmlns:cx5="http://schemas.microsoft.com/office/drawing/2016/5/11/chartex" xmlns:cx6="http://schemas.microsoft.com/office/drawing/2016/5/12/chartex" xmlns:cx7="http://schemas.microsoft.com/office/drawing/2016/5/13/chartex" xmlns:cx8="http://schemas.microsoft.com/office/drawing/2016/5/14/chartex" xmlns:mc="http://schemas.openxmlformats.org/markup-compatibility/2006" xmlns:aink="http://schemas.microsoft.com/office/drawing/2016/ink" xmlns:am3d="http://schemas.microsoft.com/office/drawing/2017/model3d" xmlns:o="urn:schemas-microsoft-com:office:office" xmlns:r="http://schemas.openxmlformats.org/officeDocument/2006/relationships" xmlns:m="http://schemas.openxmlformats.org/officeDocument/2006/math" xmlns:v="urn:schemas-microsoft-com:vml" xmlns:wp14="http://schemas.microsoft.com/office/word/2010/wordprocessingDrawing" xmlns:wp="http://schemas.openxmlformats.org/drawingml/2006/wordprocessingDrawing" xmlns:w10="urn:schemas-microsoft-com:office:word" xmlns:w="http://schemas.openxmlformats.org/wordprocessingml/2006/main" xmlns:w14="http://schemas.microsoft.com/office/word/2010/wordml" xmlns:w15="http://schemas.microsoft.com/office/word/2012/wordml" xmlns:w16cex="http://schemas.microsoft.com/office/word/2018/wordml/cex" xmlns:w16cid="http://schemas.microsoft.com/office/word/2016/wordml/cid" xmlns:w16="http://schemas.microsoft.com/office/word/2018/wordml" xmlns:w16sdtdh="http://schemas.microsoft.com/office/word/2020/wordml/sdtdatahash" xmlns:w16se="http://schemas.microsoft.com/office/word/2015/wordml/symex" xmlns:wpg="http://schemas.microsoft.com/office/word/2010/wordprocessingGroup" xmlns:wpi="http://schemas.microsoft.com/office/word/2010/wordprocessingInk" xmlns:wne="http://schemas.microsoft.com/office/word/2006/wordml" xmlns:wps="http://schemas.microsoft.com/office/word/2010/wordprocessingShape" mc:Ignorable="w14 w15 w16se w16cid w16 w16cex w16sdtdh wp14">
   <w:p>
     <w:pPr>
-      <w:pStyle w:val="Footer"/>
+      <w:pStyle w:val="Rodap"/>
       <w:spacing w:line="360" w:lineRule="auto"/>
       <w:ind w:firstLine="0"/>
       <w:jc w:val="both"/>
@@ -10882,7 +10780,7 @@
     <w:lvl w:ilvl="0">
       <w:start w:val="1"/>
       <w:numFmt w:val="decimal"/>
-      <w:pStyle w:val="Heading1"/>
+      <w:pStyle w:val="Ttulo1"/>
       <w:lvlText w:val="%1."/>
       <w:lvlJc w:val="left"/>
       <w:pPr>
@@ -10895,7 +10793,7 @@
     <w:lvl w:ilvl="1">
       <w:start w:val="1"/>
       <w:numFmt w:val="decimal"/>
-      <w:pStyle w:val="Heading2"/>
+      <w:pStyle w:val="Ttulo2"/>
       <w:isLgl/>
       <w:lvlText w:val="%1.%2."/>
       <w:lvlJc w:val="left"/>
@@ -10909,7 +10807,7 @@
     <w:lvl w:ilvl="2">
       <w:start w:val="1"/>
       <w:numFmt w:val="decimal"/>
-      <w:pStyle w:val="Heading3"/>
+      <w:pStyle w:val="Ttulo3"/>
       <w:isLgl/>
       <w:lvlText w:val="%1.%2.%3."/>
       <w:lvlJc w:val="left"/>
@@ -11421,11 +11319,11 @@
       <w:sz w:val="24"/>
     </w:rPr>
   </w:style>
-  <w:style w:type="paragraph" w:styleId="Heading1">
+  <w:style w:type="paragraph" w:styleId="Ttulo1">
     <w:name w:val="heading 1"/>
     <w:basedOn w:val="Normal"/>
     <w:next w:val="Normal"/>
-    <w:link w:val="Heading1Char"/>
+    <w:link w:val="Ttulo1Carter"/>
     <w:autoRedefine/>
     <w:uiPriority w:val="9"/>
     <w:qFormat/>
@@ -11453,11 +11351,11 @@
       <w:szCs w:val="24"/>
     </w:rPr>
   </w:style>
-  <w:style w:type="paragraph" w:styleId="Heading2">
+  <w:style w:type="paragraph" w:styleId="Ttulo2">
     <w:name w:val="heading 2"/>
-    <w:basedOn w:val="ListParagraph"/>
+    <w:basedOn w:val="PargrafodaLista"/>
     <w:next w:val="Normal"/>
-    <w:link w:val="Heading2Char"/>
+    <w:link w:val="Ttulo2Carter"/>
     <w:autoRedefine/>
     <w:uiPriority w:val="9"/>
     <w:unhideWhenUsed/>
@@ -11488,11 +11386,11 @@
       <w:szCs w:val="24"/>
     </w:rPr>
   </w:style>
-  <w:style w:type="paragraph" w:styleId="Heading3">
+  <w:style w:type="paragraph" w:styleId="Ttulo3">
     <w:name w:val="heading 3"/>
-    <w:basedOn w:val="ListParagraph"/>
+    <w:basedOn w:val="PargrafodaLista"/>
     <w:next w:val="Normal"/>
-    <w:link w:val="Heading3Char"/>
+    <w:link w:val="Ttulo3Carter"/>
     <w:autoRedefine/>
     <w:uiPriority w:val="9"/>
     <w:unhideWhenUsed/>
@@ -11521,13 +11419,13 @@
       <w:i/>
     </w:rPr>
   </w:style>
-  <w:style w:type="character" w:default="1" w:styleId="DefaultParagraphFont">
+  <w:style w:type="character" w:default="1" w:styleId="Tipodeletrapredefinidodopargrafo">
     <w:name w:val="Default Paragraph Font"/>
     <w:uiPriority w:val="1"/>
     <w:semiHidden/>
     <w:unhideWhenUsed/>
   </w:style>
-  <w:style w:type="table" w:default="1" w:styleId="TableNormal">
+  <w:style w:type="table" w:default="1" w:styleId="Tabelanormal">
     <w:name w:val="Normal Table"/>
     <w:uiPriority w:val="99"/>
     <w:semiHidden/>
@@ -11542,16 +11440,16 @@
       </w:tblCellMar>
     </w:tblPr>
   </w:style>
-  <w:style w:type="numbering" w:default="1" w:styleId="NoList">
+  <w:style w:type="numbering" w:default="1" w:styleId="Semlista">
     <w:name w:val="No List"/>
     <w:uiPriority w:val="99"/>
     <w:semiHidden/>
     <w:unhideWhenUsed/>
   </w:style>
-  <w:style w:type="paragraph" w:styleId="BalloonText">
+  <w:style w:type="paragraph" w:styleId="Textodebalo">
     <w:name w:val="Balloon Text"/>
     <w:basedOn w:val="Normal"/>
-    <w:link w:val="BalloonTextChar"/>
+    <w:link w:val="TextodebaloCarter"/>
     <w:uiPriority w:val="99"/>
     <w:semiHidden/>
     <w:unhideWhenUsed/>
@@ -11565,10 +11463,10 @@
       <w:szCs w:val="16"/>
     </w:rPr>
   </w:style>
-  <w:style w:type="character" w:customStyle="1" w:styleId="BalloonTextChar">
-    <w:name w:val="Balloon Text Char"/>
-    <w:basedOn w:val="DefaultParagraphFont"/>
-    <w:link w:val="BalloonText"/>
+  <w:style w:type="character" w:customStyle="1" w:styleId="TextodebaloCarter">
+    <w:name w:val="Texto de balão Caráter"/>
+    <w:basedOn w:val="Tipodeletrapredefinidodopargrafo"/>
+    <w:link w:val="Textodebalo"/>
     <w:uiPriority w:val="99"/>
     <w:semiHidden/>
     <w:rsid w:val="006F47FD"/>
@@ -11578,10 +11476,10 @@
       <w:szCs w:val="16"/>
     </w:rPr>
   </w:style>
-  <w:style w:type="paragraph" w:styleId="BodyText3">
+  <w:style w:type="paragraph" w:styleId="Corpodetexto3">
     <w:name w:val="Body Text 3"/>
     <w:basedOn w:val="Normal"/>
-    <w:link w:val="BodyText3Char"/>
+    <w:link w:val="Corpodetexto3Carter"/>
     <w:rsid w:val="006F47FD"/>
     <w:pPr>
       <w:jc w:val="both"/>
@@ -11591,20 +11489,20 @@
       <w:szCs w:val="20"/>
     </w:rPr>
   </w:style>
-  <w:style w:type="character" w:customStyle="1" w:styleId="BodyText3Char">
-    <w:name w:val="Body Text 3 Char"/>
-    <w:basedOn w:val="DefaultParagraphFont"/>
-    <w:link w:val="BodyText3"/>
+  <w:style w:type="character" w:customStyle="1" w:styleId="Corpodetexto3Carter">
+    <w:name w:val="Corpo de texto 3 Caráter"/>
+    <w:basedOn w:val="Tipodeletrapredefinidodopargrafo"/>
+    <w:link w:val="Corpodetexto3"/>
     <w:rsid w:val="006F47FD"/>
     <w:rPr>
       <w:rFonts w:ascii="Helvetica" w:eastAsia="Times New Roman" w:hAnsi="Helvetica" w:cs="Times New Roman"/>
       <w:szCs w:val="20"/>
     </w:rPr>
   </w:style>
-  <w:style w:type="paragraph" w:styleId="Header">
+  <w:style w:type="paragraph" w:styleId="Cabealho">
     <w:name w:val="header"/>
     <w:basedOn w:val="Normal"/>
-    <w:link w:val="HeaderChar"/>
+    <w:link w:val="CabealhoCarter"/>
     <w:uiPriority w:val="99"/>
     <w:unhideWhenUsed/>
     <w:rsid w:val="006F47FD"/>
@@ -11616,10 +11514,10 @@
       <w:spacing w:line="240" w:lineRule="auto"/>
     </w:pPr>
   </w:style>
-  <w:style w:type="character" w:customStyle="1" w:styleId="HeaderChar">
-    <w:name w:val="Header Char"/>
-    <w:basedOn w:val="DefaultParagraphFont"/>
-    <w:link w:val="Header"/>
+  <w:style w:type="character" w:customStyle="1" w:styleId="CabealhoCarter">
+    <w:name w:val="Cabeçalho Caráter"/>
+    <w:basedOn w:val="Tipodeletrapredefinidodopargrafo"/>
+    <w:link w:val="Cabealho"/>
     <w:uiPriority w:val="99"/>
     <w:rsid w:val="006F47FD"/>
     <w:rPr>
@@ -11627,10 +11525,10 @@
       <w:sz w:val="24"/>
     </w:rPr>
   </w:style>
-  <w:style w:type="paragraph" w:styleId="Footer">
+  <w:style w:type="paragraph" w:styleId="Rodap">
     <w:name w:val="footer"/>
     <w:basedOn w:val="Normal"/>
-    <w:link w:val="FooterChar"/>
+    <w:link w:val="RodapCarter"/>
     <w:uiPriority w:val="99"/>
     <w:unhideWhenUsed/>
     <w:rsid w:val="006F47FD"/>
@@ -11642,10 +11540,10 @@
       <w:spacing w:line="240" w:lineRule="auto"/>
     </w:pPr>
   </w:style>
-  <w:style w:type="character" w:customStyle="1" w:styleId="FooterChar">
-    <w:name w:val="Footer Char"/>
-    <w:basedOn w:val="DefaultParagraphFont"/>
-    <w:link w:val="Footer"/>
+  <w:style w:type="character" w:customStyle="1" w:styleId="RodapCarter">
+    <w:name w:val="Rodapé Caráter"/>
+    <w:basedOn w:val="Tipodeletrapredefinidodopargrafo"/>
+    <w:link w:val="Rodap"/>
     <w:uiPriority w:val="99"/>
     <w:rsid w:val="006F47FD"/>
     <w:rPr>
@@ -11653,10 +11551,10 @@
       <w:sz w:val="24"/>
     </w:rPr>
   </w:style>
-  <w:style w:type="character" w:customStyle="1" w:styleId="Heading1Char">
-    <w:name w:val="Heading 1 Char"/>
-    <w:basedOn w:val="DefaultParagraphFont"/>
-    <w:link w:val="Heading1"/>
+  <w:style w:type="character" w:customStyle="1" w:styleId="Ttulo1Carter">
+    <w:name w:val="Título 1 Caráter"/>
+    <w:basedOn w:val="Tipodeletrapredefinidodopargrafo"/>
+    <w:link w:val="Ttulo1"/>
     <w:uiPriority w:val="9"/>
     <w:rsid w:val="00EA77AE"/>
     <w:rPr>
@@ -11668,10 +11566,10 @@
       <w:szCs w:val="24"/>
     </w:rPr>
   </w:style>
-  <w:style w:type="character" w:customStyle="1" w:styleId="Heading2Char">
-    <w:name w:val="Heading 2 Char"/>
-    <w:basedOn w:val="DefaultParagraphFont"/>
-    <w:link w:val="Heading2"/>
+  <w:style w:type="character" w:customStyle="1" w:styleId="Ttulo2Carter">
+    <w:name w:val="Título 2 Caráter"/>
+    <w:basedOn w:val="Tipodeletrapredefinidodopargrafo"/>
+    <w:link w:val="Ttulo2"/>
     <w:uiPriority w:val="9"/>
     <w:rsid w:val="00E70217"/>
     <w:rPr>
@@ -11682,9 +11580,9 @@
       <w:szCs w:val="24"/>
     </w:rPr>
   </w:style>
-  <w:style w:type="paragraph" w:styleId="TOCHeading">
+  <w:style w:type="paragraph" w:styleId="Cabealhodondice">
     <w:name w:val="TOC Heading"/>
-    <w:basedOn w:val="Heading1"/>
+    <w:basedOn w:val="Ttulo1"/>
     <w:next w:val="Normal"/>
     <w:uiPriority w:val="39"/>
     <w:unhideWhenUsed/>
@@ -11699,7 +11597,7 @@
       <w:color w:val="365F91" w:themeColor="accent1" w:themeShade="BF"/>
     </w:rPr>
   </w:style>
-  <w:style w:type="paragraph" w:styleId="TOC1">
+  <w:style w:type="paragraph" w:styleId="ndice1">
     <w:name w:val="toc 1"/>
     <w:basedOn w:val="Normal"/>
     <w:next w:val="Normal"/>
@@ -11723,7 +11621,7 @@
       <w:szCs w:val="24"/>
     </w:rPr>
   </w:style>
-  <w:style w:type="paragraph" w:styleId="TOC2">
+  <w:style w:type="paragraph" w:styleId="ndice2">
     <w:name w:val="toc 2"/>
     <w:basedOn w:val="Normal"/>
     <w:next w:val="Normal"/>
@@ -11745,9 +11643,9 @@
       <w:color w:val="000000" w:themeColor="text1"/>
     </w:rPr>
   </w:style>
-  <w:style w:type="character" w:styleId="Hyperlink">
+  <w:style w:type="character" w:styleId="Hiperligao">
     <w:name w:val="Hyperlink"/>
-    <w:basedOn w:val="DefaultParagraphFont"/>
+    <w:basedOn w:val="Tipodeletrapredefinidodopargrafo"/>
     <w:uiPriority w:val="99"/>
     <w:unhideWhenUsed/>
     <w:rsid w:val="00F84119"/>
@@ -11756,7 +11654,7 @@
       <w:u w:val="single"/>
     </w:rPr>
   </w:style>
-  <w:style w:type="paragraph" w:styleId="ListParagraph">
+  <w:style w:type="paragraph" w:styleId="PargrafodaLista">
     <w:name w:val="List Paragraph"/>
     <w:basedOn w:val="Normal"/>
     <w:uiPriority w:val="34"/>
@@ -11767,17 +11665,17 @@
       <w:contextualSpacing/>
     </w:pPr>
   </w:style>
-  <w:style w:type="paragraph" w:styleId="NoSpacing">
+  <w:style w:type="paragraph" w:styleId="SemEspaamento">
     <w:name w:val="No Spacing"/>
-    <w:basedOn w:val="Heading1"/>
+    <w:basedOn w:val="Ttulo1"/>
     <w:uiPriority w:val="1"/>
     <w:qFormat/>
     <w:rsid w:val="00B713E6"/>
   </w:style>
-  <w:style w:type="character" w:customStyle="1" w:styleId="Heading3Char">
-    <w:name w:val="Heading 3 Char"/>
-    <w:basedOn w:val="DefaultParagraphFont"/>
-    <w:link w:val="Heading3"/>
+  <w:style w:type="character" w:customStyle="1" w:styleId="Ttulo3Carter">
+    <w:name w:val="Título 3 Caráter"/>
+    <w:basedOn w:val="Tipodeletrapredefinidodopargrafo"/>
+    <w:link w:val="Ttulo3"/>
     <w:uiPriority w:val="9"/>
     <w:rsid w:val="00E70217"/>
     <w:rPr>
@@ -11787,7 +11685,7 @@
       <w:sz w:val="24"/>
     </w:rPr>
   </w:style>
-  <w:style w:type="paragraph" w:styleId="TOC3">
+  <w:style w:type="paragraph" w:styleId="ndice3">
     <w:name w:val="toc 3"/>
     <w:basedOn w:val="Normal"/>
     <w:next w:val="Normal"/>
@@ -11809,7 +11707,7 @@
       <w:szCs w:val="20"/>
     </w:rPr>
   </w:style>
-  <w:style w:type="paragraph" w:styleId="TOC4">
+  <w:style w:type="paragraph" w:styleId="ndice4">
     <w:name w:val="toc 4"/>
     <w:basedOn w:val="Normal"/>
     <w:next w:val="Normal"/>
@@ -11827,7 +11725,7 @@
       <w:szCs w:val="20"/>
     </w:rPr>
   </w:style>
-  <w:style w:type="paragraph" w:styleId="TOC5">
+  <w:style w:type="paragraph" w:styleId="ndice5">
     <w:name w:val="toc 5"/>
     <w:basedOn w:val="Normal"/>
     <w:next w:val="Normal"/>
@@ -11845,7 +11743,7 @@
       <w:szCs w:val="20"/>
     </w:rPr>
   </w:style>
-  <w:style w:type="paragraph" w:styleId="TOC6">
+  <w:style w:type="paragraph" w:styleId="ndice6">
     <w:name w:val="toc 6"/>
     <w:basedOn w:val="Normal"/>
     <w:next w:val="Normal"/>
@@ -11863,7 +11761,7 @@
       <w:szCs w:val="20"/>
     </w:rPr>
   </w:style>
-  <w:style w:type="paragraph" w:styleId="TOC7">
+  <w:style w:type="paragraph" w:styleId="ndice7">
     <w:name w:val="toc 7"/>
     <w:basedOn w:val="Normal"/>
     <w:next w:val="Normal"/>
@@ -11881,7 +11779,7 @@
       <w:szCs w:val="20"/>
     </w:rPr>
   </w:style>
-  <w:style w:type="paragraph" w:styleId="TOC8">
+  <w:style w:type="paragraph" w:styleId="ndice8">
     <w:name w:val="toc 8"/>
     <w:basedOn w:val="Normal"/>
     <w:next w:val="Normal"/>
@@ -11899,7 +11797,7 @@
       <w:szCs w:val="20"/>
     </w:rPr>
   </w:style>
-  <w:style w:type="paragraph" w:styleId="TOC9">
+  <w:style w:type="paragraph" w:styleId="ndice9">
     <w:name w:val="toc 9"/>
     <w:basedOn w:val="Normal"/>
     <w:next w:val="Normal"/>
@@ -11917,9 +11815,9 @@
       <w:szCs w:val="20"/>
     </w:rPr>
   </w:style>
-  <w:style w:type="table" w:styleId="TableGrid">
+  <w:style w:type="table" w:styleId="TabelacomGrelha">
     <w:name w:val="Table Grid"/>
-    <w:basedOn w:val="TableNormal"/>
+    <w:basedOn w:val="Tabelanormal"/>
     <w:uiPriority w:val="59"/>
     <w:rsid w:val="00DE4181"/>
     <w:pPr>
@@ -11936,7 +11834,7 @@
       </w:tblBorders>
     </w:tblPr>
   </w:style>
-  <w:style w:type="paragraph" w:styleId="Caption">
+  <w:style w:type="paragraph" w:styleId="Legenda">
     <w:name w:val="caption"/>
     <w:basedOn w:val="Normal"/>
     <w:next w:val="Normal"/>
@@ -11961,7 +11859,7 @@
       <w:szCs w:val="18"/>
     </w:rPr>
   </w:style>
-  <w:style w:type="paragraph" w:styleId="TableofFigures">
+  <w:style w:type="paragraph" w:styleId="ndicedeilustraes">
     <w:name w:val="table of figures"/>
     <w:basedOn w:val="Normal"/>
     <w:next w:val="Normal"/>
@@ -12005,9 +11903,9 @@
       <w:szCs w:val="24"/>
     </w:rPr>
   </w:style>
-  <w:style w:type="character" w:styleId="CommentReference">
+  <w:style w:type="character" w:styleId="Refdecomentrio">
     <w:name w:val="annotation reference"/>
-    <w:basedOn w:val="DefaultParagraphFont"/>
+    <w:basedOn w:val="Tipodeletrapredefinidodopargrafo"/>
     <w:uiPriority w:val="99"/>
     <w:semiHidden/>
     <w:unhideWhenUsed/>
@@ -12017,10 +11915,10 @@
       <w:szCs w:val="16"/>
     </w:rPr>
   </w:style>
-  <w:style w:type="paragraph" w:styleId="CommentText">
+  <w:style w:type="paragraph" w:styleId="Textodecomentrio">
     <w:name w:val="annotation text"/>
     <w:basedOn w:val="Normal"/>
-    <w:link w:val="CommentTextChar"/>
+    <w:link w:val="TextodecomentrioCarter"/>
     <w:uiPriority w:val="99"/>
     <w:semiHidden/>
     <w:unhideWhenUsed/>
@@ -12033,10 +11931,10 @@
       <w:szCs w:val="20"/>
     </w:rPr>
   </w:style>
-  <w:style w:type="character" w:customStyle="1" w:styleId="CommentTextChar">
-    <w:name w:val="Comment Text Char"/>
-    <w:basedOn w:val="DefaultParagraphFont"/>
-    <w:link w:val="CommentText"/>
+  <w:style w:type="character" w:customStyle="1" w:styleId="TextodecomentrioCarter">
+    <w:name w:val="Texto de comentário Caráter"/>
+    <w:basedOn w:val="Tipodeletrapredefinidodopargrafo"/>
+    <w:link w:val="Textodecomentrio"/>
     <w:uiPriority w:val="99"/>
     <w:semiHidden/>
     <w:rsid w:val="007B745A"/>
@@ -12046,11 +11944,11 @@
       <w:szCs w:val="20"/>
     </w:rPr>
   </w:style>
-  <w:style w:type="paragraph" w:styleId="CommentSubject">
+  <w:style w:type="paragraph" w:styleId="Assuntodecomentrio">
     <w:name w:val="annotation subject"/>
-    <w:basedOn w:val="CommentText"/>
-    <w:next w:val="CommentText"/>
-    <w:link w:val="CommentSubjectChar"/>
+    <w:basedOn w:val="Textodecomentrio"/>
+    <w:next w:val="Textodecomentrio"/>
+    <w:link w:val="AssuntodecomentrioCarter"/>
     <w:uiPriority w:val="99"/>
     <w:semiHidden/>
     <w:unhideWhenUsed/>
@@ -12060,10 +11958,10 @@
       <w:bCs/>
     </w:rPr>
   </w:style>
-  <w:style w:type="character" w:customStyle="1" w:styleId="CommentSubjectChar">
-    <w:name w:val="Comment Subject Char"/>
-    <w:basedOn w:val="CommentTextChar"/>
-    <w:link w:val="CommentSubject"/>
+  <w:style w:type="character" w:customStyle="1" w:styleId="AssuntodecomentrioCarter">
+    <w:name w:val="Assunto de comentário Caráter"/>
+    <w:basedOn w:val="TextodecomentrioCarter"/>
+    <w:link w:val="Assuntodecomentrio"/>
     <w:uiPriority w:val="99"/>
     <w:semiHidden/>
     <w:rsid w:val="007B745A"/>
@@ -12075,9 +11973,9 @@
       <w:szCs w:val="20"/>
     </w:rPr>
   </w:style>
-  <w:style w:type="character" w:styleId="Strong">
+  <w:style w:type="character" w:styleId="Forte">
     <w:name w:val="Strong"/>
-    <w:basedOn w:val="DefaultParagraphFont"/>
+    <w:basedOn w:val="Tipodeletrapredefinidodopargrafo"/>
     <w:uiPriority w:val="22"/>
     <w:qFormat/>
     <w:rsid w:val="00C27E26"/>
@@ -12086,7 +11984,7 @@
       <w:bCs/>
     </w:rPr>
   </w:style>
-  <w:style w:type="paragraph" w:styleId="Bibliography">
+  <w:style w:type="paragraph" w:styleId="Bibliografia">
     <w:name w:val="Bibliography"/>
     <w:basedOn w:val="Normal"/>
     <w:next w:val="Normal"/>
@@ -12094,9 +11992,9 @@
     <w:unhideWhenUsed/>
     <w:rsid w:val="009C2EF2"/>
   </w:style>
-  <w:style w:type="table" w:styleId="GridTable3">
+  <w:style w:type="table" w:styleId="TabeladeGrelha3">
     <w:name w:val="Grid Table 3"/>
-    <w:basedOn w:val="TableNormal"/>
+    <w:basedOn w:val="Tabelanormal"/>
     <w:uiPriority w:val="48"/>
     <w:rsid w:val="00DB29C4"/>
     <w:pPr>
@@ -12230,9 +12128,9 @@
       </w:tcPr>
     </w:tblStylePr>
   </w:style>
-  <w:style w:type="table" w:styleId="GridTable7Colourful">
+  <w:style w:type="table" w:styleId="TabeladeGrelha7Colorida">
     <w:name w:val="Grid Table 7 Colorful"/>
-    <w:basedOn w:val="TableNormal"/>
+    <w:basedOn w:val="Tabelanormal"/>
     <w:uiPriority w:val="52"/>
     <w:rsid w:val="00DB29C4"/>
     <w:pPr>
@@ -12369,9 +12267,9 @@
       </w:tcPr>
     </w:tblStylePr>
   </w:style>
-  <w:style w:type="table" w:styleId="GridTable6Colourful">
+  <w:style w:type="table" w:styleId="TabeladeGrelha6Colorida">
     <w:name w:val="Grid Table 6 Colorful"/>
-    <w:basedOn w:val="TableNormal"/>
+    <w:basedOn w:val="Tabelanormal"/>
     <w:uiPriority w:val="51"/>
     <w:rsid w:val="00A4641C"/>
     <w:pPr>

</xml_diff>

<commit_message>
LAPR5-191 #report #implementation Algav Sprint  C Report Changes
</commit_message>
<xml_diff>
--- a/doc/Sprint D/algav/G51_3DI_AI_Report.docx
+++ b/doc/Sprint D/algav/G51_3DI_AI_Report.docx
@@ -2107,25 +2107,7 @@
           <w:color w:val="000000" w:themeColor="text1"/>
           <w:szCs w:val="24"/>
         </w:rPr>
-        <w:t xml:space="preserve"> retorna </w:t>
-      </w:r>
-      <w:proofErr w:type="gramStart"/>
-      <w:r>
-        <w:rPr>
-          <w:rFonts w:eastAsia="Times New Roman" w:cs="Times New Roman"/>
-          <w:color w:val="000000" w:themeColor="text1"/>
-          <w:szCs w:val="24"/>
-        </w:rPr>
-        <w:t>a</w:t>
-      </w:r>
-      <w:proofErr w:type="gramEnd"/>
-      <w:r>
-        <w:rPr>
-          <w:rFonts w:eastAsia="Times New Roman" w:cs="Times New Roman"/>
-          <w:color w:val="000000" w:themeColor="text1"/>
-          <w:szCs w:val="24"/>
-        </w:rPr>
-        <w:t xml:space="preserve"> emoção com o valor mais </w:t>
+        <w:t xml:space="preserve"> retorna a emoção com o valor mais </w:t>
       </w:r>
       <w:r>
         <w:rPr>
@@ -2641,23 +2623,7 @@
           <w:rFonts w:cs="Times New Roman"/>
           <w:szCs w:val="24"/>
         </w:rPr>
-        <w:t xml:space="preserve"> que o utilizador quer, o </w:t>
-      </w:r>
-      <w:proofErr w:type="gramStart"/>
-      <w:r>
-        <w:rPr>
-          <w:rFonts w:cs="Times New Roman"/>
-          <w:szCs w:val="24"/>
-        </w:rPr>
-        <w:t>numero</w:t>
-      </w:r>
-      <w:proofErr w:type="gramEnd"/>
-      <w:r>
-        <w:rPr>
-          <w:rFonts w:cs="Times New Roman"/>
-          <w:szCs w:val="24"/>
-        </w:rPr>
-        <w:t xml:space="preserve"> mínimo de utilizadores</w:t>
+        <w:t xml:space="preserve"> que o utilizador quer, o numero mínimo de utilizadores</w:t>
       </w:r>
       <w:r>
         <w:rPr>
@@ -3047,15 +3013,7 @@
         <w:jc w:val="both"/>
       </w:pPr>
       <w:r>
-        <w:t xml:space="preserve">Por fim temos as condições que vão </w:t>
-      </w:r>
-      <w:proofErr w:type="gramStart"/>
-      <w:r>
-        <w:t>verificar  se</w:t>
-      </w:r>
-      <w:proofErr w:type="gramEnd"/>
-      <w:r>
-        <w:t xml:space="preserve"> o tamanho de </w:t>
+        <w:t xml:space="preserve">Por fim temos as condições que vão verificar  se o tamanho de </w:t>
       </w:r>
       <w:proofErr w:type="spellStart"/>
       <w:r>
@@ -3150,47 +3108,14 @@
           <w:color w:val="000000" w:themeColor="text1"/>
           <w:szCs w:val="24"/>
         </w:rPr>
-        <w:t xml:space="preserve">Um exemplo </w:t>
-      </w:r>
-      <w:proofErr w:type="gramStart"/>
-      <w:r>
-        <w:rPr>
-          <w:rFonts w:eastAsia="Times New Roman" w:cs="Times New Roman"/>
-          <w:color w:val="000000" w:themeColor="text1"/>
-          <w:szCs w:val="24"/>
-        </w:rPr>
-        <w:t xml:space="preserve">prático </w:t>
-      </w:r>
-      <w:r>
-        <w:rPr>
-          <w:rFonts w:eastAsia="Times New Roman" w:cs="Times New Roman"/>
-          <w:color w:val="000000" w:themeColor="text1"/>
-          <w:szCs w:val="24"/>
-        </w:rPr>
-        <w:t>,</w:t>
-      </w:r>
-      <w:proofErr w:type="gramEnd"/>
-      <w:r>
-        <w:rPr>
-          <w:rFonts w:eastAsia="Times New Roman" w:cs="Times New Roman"/>
-          <w:color w:val="000000" w:themeColor="text1"/>
-          <w:szCs w:val="24"/>
-        </w:rPr>
-        <w:t xml:space="preserve"> </w:t>
-      </w:r>
-      <w:r>
-        <w:rPr>
-          <w:rFonts w:cs="Times New Roman"/>
-          <w:szCs w:val="24"/>
-        </w:rPr>
-        <w:t xml:space="preserve">com os parâmetros: </w:t>
-      </w:r>
-      <w:r>
-        <w:rPr>
-          <w:rFonts w:cs="Times New Roman"/>
-          <w:szCs w:val="24"/>
-        </w:rPr>
-        <w:t xml:space="preserve">1, que é o id do jogador,3 que é o número de </w:t>
+        <w:t xml:space="preserve">Um exemplo prático , </w:t>
+      </w:r>
+      <w:r>
+        <w:rPr>
+          <w:rFonts w:cs="Times New Roman"/>
+          <w:szCs w:val="24"/>
+        </w:rPr>
+        <w:t xml:space="preserve">com os parâmetros: 1, que é o id do jogador,3 que é o número de </w:t>
       </w:r>
       <w:proofErr w:type="spellStart"/>
       <w:r>
@@ -5234,20 +5159,8 @@
           <w:sz w:val="24"/>
           <w:shd w:val="clear" w:color="auto" w:fill="FFFFFF"/>
         </w:rPr>
-        <w:t xml:space="preserve">foi realizado no âmbito da disciplina de </w:t>
-      </w:r>
-      <w:proofErr w:type="gramStart"/>
-      <w:r>
-        <w:rPr>
-          <w:rFonts w:ascii="Times New Roman" w:hAnsi="Times New Roman" w:cs="Times New Roman"/>
-          <w:color w:val="292929"/>
-          <w:spacing w:val="-1"/>
-          <w:sz w:val="24"/>
-          <w:shd w:val="clear" w:color="auto" w:fill="FFFFFF"/>
-        </w:rPr>
-        <w:t>ALGAV(</w:t>
-      </w:r>
-      <w:proofErr w:type="gramEnd"/>
+        <w:t>foi realizado no âmbito da disciplina de ALGAV(</w:t>
+      </w:r>
       <w:r>
         <w:rPr>
           <w:rFonts w:ascii="Times New Roman" w:hAnsi="Times New Roman" w:cs="Times New Roman"/>
@@ -6416,40 +6329,44 @@
     </w:p>
     <w:p>
       <w:pPr>
-        <w:pStyle w:val="Legenda"/>
-        <w:jc w:val="left"/>
-      </w:pPr>
-    </w:p>
-    <w:p>
-      <w:pPr>
         <w:ind w:firstLine="0"/>
       </w:pPr>
     </w:p>
     <w:p>
       <w:pPr>
-        <w:ind w:firstLine="0"/>
-      </w:pPr>
-      <w:r>
-        <w:br w:type="page"/>
-      </w:r>
-    </w:p>
-    <w:p>
-      <w:pPr>
         <w:pStyle w:val="Ttulo1"/>
       </w:pPr>
       <w:bookmarkStart w:id="13" w:name="_Toc93803769"/>
       <w:r>
-        <w:lastRenderedPageBreak/>
+        <w:rPr>
+          <w:u w:val="single"/>
+        </w:rPr>
         <w:t>Conclusões</w:t>
       </w:r>
       <w:bookmarkEnd w:id="13"/>
     </w:p>
     <w:p>
-      <w:r>
-        <w:t>TODO</w:t>
-      </w:r>
-    </w:p>
-    <w:p/>
+      <w:pPr>
+        <w:rPr>
+          <w:rFonts w:cs="Times New Roman"/>
+        </w:rPr>
+      </w:pPr>
+      <w:r>
+        <w:rPr>
+          <w:rFonts w:cs="Times New Roman"/>
+          <w:szCs w:val="24"/>
+        </w:rPr>
+        <w:t>Em suma, ao desenvolvermos os algoritmos requeridos nos casos de uso da disciplina de ALGAV, consolidámos aquilo que aprendemos ao longo do semestre, tendo-nos sido possível observar aplicações desta unidade curricular num projeto de média/grande escala que poderia vir a ser utilizado no mundo real</w:t>
+      </w:r>
+      <w:r>
+        <w:rPr>
+          <w:rFonts w:cs="Times New Roman"/>
+          <w:sz w:val="27"/>
+          <w:szCs w:val="27"/>
+        </w:rPr>
+        <w:t>.</w:t>
+      </w:r>
+    </w:p>
     <w:bookmarkEnd w:id="4"/>
     <w:p>
       <w:pPr>

</xml_diff>

<commit_message>
LAPR5-166 #rgpd #implementation PDF Changes
</commit_message>
<xml_diff>
--- a/doc/Sprint D/algav/G51_3DI_AI_Report.docx
+++ b/doc/Sprint D/algav/G51_3DI_AI_Report.docx
@@ -303,7 +303,7 @@
           <w:szCs w:val="24"/>
         </w:rPr>
         <w:pict w14:anchorId="729B344C">
-          <v:rect id="_x0000_i1025" alt="" style="width:164.25pt;height:.05pt;mso-width-percent:0;mso-height-percent:0;mso-width-percent:0;mso-height-percent:0" o:hrpct="364" o:hralign="center" o:hrstd="t" o:hr="t" fillcolor="#a0a0a0" stroked="f"/>
+          <v:rect id="_x0000_i1026" alt="" style="width:154.8pt;height:.05pt;mso-width-percent:0;mso-height-percent:0;mso-width-percent:0;mso-height-percent:0" o:hrpct="343" o:hralign="center" o:hrstd="t" o:hr="t" fillcolor="#a0a0a0" stroked="f"/>
         </w:pict>
       </w:r>
     </w:p>
@@ -490,7 +490,7 @@
           <w:sz w:val="22"/>
         </w:rPr>
         <w:pict w14:anchorId="49A16BBF">
-          <v:rect id="_x0000_i1026" alt="" style="width:164.25pt;height:.05pt;mso-width-percent:0;mso-height-percent:0;mso-width-percent:0;mso-height-percent:0" o:hrpct="364" o:hralign="center" o:hrstd="t" o:hr="t" fillcolor="#a0a0a0" stroked="f"/>
+          <v:rect id="_x0000_i1025" alt="" style="width:154.8pt;height:.05pt;mso-width-percent:0;mso-height-percent:0;mso-width-percent:0;mso-height-percent:0" o:hrpct="343" o:hralign="center" o:hrstd="t" o:hr="t" fillcolor="#a0a0a0" stroked="f"/>
         </w:pict>
       </w:r>
     </w:p>
@@ -552,14 +552,14 @@
     </w:p>
     <w:p>
       <w:pPr>
-        <w:pStyle w:val="ndice1"/>
+        <w:pStyle w:val="TOC1"/>
         <w:rPr>
           <w:rFonts w:asciiTheme="minorHAnsi" w:eastAsiaTheme="minorEastAsia" w:hAnsiTheme="minorHAnsi" w:cstheme="minorBidi"/>
           <w:bCs w:val="0"/>
           <w:iCs w:val="0"/>
           <w:noProof/>
           <w:color w:val="auto"/>
-          <w:lang w:eastAsia="en-GB"/>
+          <w:lang w:val="en-PT" w:eastAsia="en-GB"/>
         </w:rPr>
       </w:pPr>
       <w:r>
@@ -593,7 +593,7 @@
           <w:iCs w:val="0"/>
           <w:noProof/>
           <w:color w:val="auto"/>
-          <w:lang w:eastAsia="en-GB"/>
+          <w:lang w:val="en-PT" w:eastAsia="en-GB"/>
         </w:rPr>
         <w:tab/>
       </w:r>
@@ -619,7 +619,7 @@
         <w:rPr>
           <w:noProof/>
         </w:rPr>
-        <w:instrText xml:space="preserve"> PAGEREF _Toc93803760 \h </w:instrText>
+        <w:instrText xml:space="preserve"> PAGEREF _Toc93872455 \h </w:instrText>
       </w:r>
       <w:r>
         <w:rPr>
@@ -647,14 +647,14 @@
     </w:p>
     <w:p>
       <w:pPr>
-        <w:pStyle w:val="ndice1"/>
+        <w:pStyle w:val="TOC1"/>
         <w:rPr>
           <w:rFonts w:asciiTheme="minorHAnsi" w:eastAsiaTheme="minorEastAsia" w:hAnsiTheme="minorHAnsi" w:cstheme="minorBidi"/>
           <w:bCs w:val="0"/>
           <w:iCs w:val="0"/>
           <w:noProof/>
           <w:color w:val="auto"/>
-          <w:lang w:eastAsia="en-GB"/>
+          <w:lang w:val="en-PT" w:eastAsia="en-GB"/>
         </w:rPr>
       </w:pPr>
       <w:r>
@@ -670,7 +670,7 @@
           <w:iCs w:val="0"/>
           <w:noProof/>
           <w:color w:val="auto"/>
-          <w:lang w:eastAsia="en-GB"/>
+          <w:lang w:val="en-PT" w:eastAsia="en-GB"/>
         </w:rPr>
         <w:tab/>
       </w:r>
@@ -696,7 +696,7 @@
         <w:rPr>
           <w:noProof/>
         </w:rPr>
-        <w:instrText xml:space="preserve"> PAGEREF _Toc93803761 \h </w:instrText>
+        <w:instrText xml:space="preserve"> PAGEREF _Toc93872456 \h </w:instrText>
       </w:r>
       <w:r>
         <w:rPr>
@@ -724,14 +724,14 @@
     </w:p>
     <w:p>
       <w:pPr>
-        <w:pStyle w:val="ndice2"/>
+        <w:pStyle w:val="TOC2"/>
         <w:rPr>
           <w:rFonts w:asciiTheme="minorHAnsi" w:eastAsiaTheme="minorEastAsia" w:hAnsiTheme="minorHAnsi" w:cstheme="minorBidi"/>
           <w:bCs w:val="0"/>
           <w:noProof/>
           <w:color w:val="auto"/>
           <w:szCs w:val="24"/>
-          <w:lang w:eastAsia="en-GB"/>
+          <w:lang w:val="en-PT" w:eastAsia="en-GB"/>
         </w:rPr>
       </w:pPr>
       <w:r>
@@ -747,7 +747,7 @@
           <w:noProof/>
           <w:color w:val="auto"/>
           <w:szCs w:val="24"/>
-          <w:lang w:eastAsia="en-GB"/>
+          <w:lang w:val="en-PT" w:eastAsia="en-GB"/>
         </w:rPr>
         <w:tab/>
       </w:r>
@@ -773,7 +773,7 @@
         <w:rPr>
           <w:noProof/>
         </w:rPr>
-        <w:instrText xml:space="preserve"> PAGEREF _Toc93803762 \h </w:instrText>
+        <w:instrText xml:space="preserve"> PAGEREF _Toc93872457 \h </w:instrText>
       </w:r>
       <w:r>
         <w:rPr>
@@ -801,14 +801,14 @@
     </w:p>
     <w:p>
       <w:pPr>
-        <w:pStyle w:val="ndice1"/>
+        <w:pStyle w:val="TOC1"/>
         <w:rPr>
           <w:rFonts w:asciiTheme="minorHAnsi" w:eastAsiaTheme="minorEastAsia" w:hAnsiTheme="minorHAnsi" w:cstheme="minorBidi"/>
           <w:bCs w:val="0"/>
           <w:iCs w:val="0"/>
           <w:noProof/>
           <w:color w:val="auto"/>
-          <w:lang w:eastAsia="en-GB"/>
+          <w:lang w:val="en-PT" w:eastAsia="en-GB"/>
         </w:rPr>
       </w:pPr>
       <w:r>
@@ -824,7 +824,7 @@
           <w:iCs w:val="0"/>
           <w:noProof/>
           <w:color w:val="auto"/>
-          <w:lang w:eastAsia="en-GB"/>
+          <w:lang w:val="en-PT" w:eastAsia="en-GB"/>
         </w:rPr>
         <w:tab/>
       </w:r>
@@ -850,7 +850,7 @@
         <w:rPr>
           <w:noProof/>
         </w:rPr>
-        <w:instrText xml:space="preserve"> PAGEREF _Toc93803763 \h </w:instrText>
+        <w:instrText xml:space="preserve"> PAGEREF _Toc93872458 \h </w:instrText>
       </w:r>
       <w:r>
         <w:rPr>
@@ -878,14 +878,14 @@
     </w:p>
     <w:p>
       <w:pPr>
-        <w:pStyle w:val="ndice2"/>
+        <w:pStyle w:val="TOC2"/>
         <w:rPr>
           <w:rFonts w:asciiTheme="minorHAnsi" w:eastAsiaTheme="minorEastAsia" w:hAnsiTheme="minorHAnsi" w:cstheme="minorBidi"/>
           <w:bCs w:val="0"/>
           <w:noProof/>
           <w:color w:val="auto"/>
           <w:szCs w:val="24"/>
-          <w:lang w:eastAsia="en-GB"/>
+          <w:lang w:val="en-PT" w:eastAsia="en-GB"/>
         </w:rPr>
       </w:pPr>
       <w:r>
@@ -901,7 +901,7 @@
           <w:noProof/>
           <w:color w:val="auto"/>
           <w:szCs w:val="24"/>
-          <w:lang w:eastAsia="en-GB"/>
+          <w:lang w:val="en-PT" w:eastAsia="en-GB"/>
         </w:rPr>
         <w:tab/>
       </w:r>
@@ -927,7 +927,7 @@
         <w:rPr>
           <w:noProof/>
         </w:rPr>
-        <w:instrText xml:space="preserve"> PAGEREF _Toc93803764 \h </w:instrText>
+        <w:instrText xml:space="preserve"> PAGEREF _Toc93872459 \h </w:instrText>
       </w:r>
       <w:r>
         <w:rPr>
@@ -955,14 +955,14 @@
     </w:p>
     <w:p>
       <w:pPr>
-        <w:pStyle w:val="ndice1"/>
+        <w:pStyle w:val="TOC1"/>
         <w:rPr>
           <w:rFonts w:asciiTheme="minorHAnsi" w:eastAsiaTheme="minorEastAsia" w:hAnsiTheme="minorHAnsi" w:cstheme="minorBidi"/>
           <w:bCs w:val="0"/>
           <w:iCs w:val="0"/>
           <w:noProof/>
           <w:color w:val="auto"/>
-          <w:lang w:eastAsia="en-GB"/>
+          <w:lang w:val="en-PT" w:eastAsia="en-GB"/>
         </w:rPr>
       </w:pPr>
       <w:r>
@@ -978,7 +978,7 @@
           <w:iCs w:val="0"/>
           <w:noProof/>
           <w:color w:val="auto"/>
-          <w:lang w:eastAsia="en-GB"/>
+          <w:lang w:val="en-PT" w:eastAsia="en-GB"/>
         </w:rPr>
         <w:tab/>
       </w:r>
@@ -1004,7 +1004,7 @@
         <w:rPr>
           <w:noProof/>
         </w:rPr>
-        <w:instrText xml:space="preserve"> PAGEREF _Toc93803765 \h </w:instrText>
+        <w:instrText xml:space="preserve"> PAGEREF _Toc93872460 \h </w:instrText>
       </w:r>
       <w:r>
         <w:rPr>
@@ -1021,7 +1021,7 @@
         <w:rPr>
           <w:noProof/>
         </w:rPr>
-        <w:t>10</w:t>
+        <w:t>11</w:t>
       </w:r>
       <w:r>
         <w:rPr>
@@ -1032,14 +1032,14 @@
     </w:p>
     <w:p>
       <w:pPr>
-        <w:pStyle w:val="ndice2"/>
+        <w:pStyle w:val="TOC2"/>
         <w:rPr>
           <w:rFonts w:asciiTheme="minorHAnsi" w:eastAsiaTheme="minorEastAsia" w:hAnsiTheme="minorHAnsi" w:cstheme="minorBidi"/>
           <w:bCs w:val="0"/>
           <w:noProof/>
           <w:color w:val="auto"/>
           <w:szCs w:val="24"/>
-          <w:lang w:eastAsia="en-GB"/>
+          <w:lang w:val="en-PT" w:eastAsia="en-GB"/>
         </w:rPr>
       </w:pPr>
       <w:r>
@@ -1055,7 +1055,7 @@
           <w:noProof/>
           <w:color w:val="auto"/>
           <w:szCs w:val="24"/>
-          <w:lang w:eastAsia="en-GB"/>
+          <w:lang w:val="en-PT" w:eastAsia="en-GB"/>
         </w:rPr>
         <w:tab/>
       </w:r>
@@ -1081,7 +1081,7 @@
         <w:rPr>
           <w:noProof/>
         </w:rPr>
-        <w:instrText xml:space="preserve"> PAGEREF _Toc93803766 \h </w:instrText>
+        <w:instrText xml:space="preserve"> PAGEREF _Toc93872461 \h </w:instrText>
       </w:r>
       <w:r>
         <w:rPr>
@@ -1098,7 +1098,7 @@
         <w:rPr>
           <w:noProof/>
         </w:rPr>
-        <w:t>10</w:t>
+        <w:t>11</w:t>
       </w:r>
       <w:r>
         <w:rPr>
@@ -1109,14 +1109,14 @@
     </w:p>
     <w:p>
       <w:pPr>
-        <w:pStyle w:val="ndice1"/>
+        <w:pStyle w:val="TOC1"/>
         <w:rPr>
           <w:rFonts w:asciiTheme="minorHAnsi" w:eastAsiaTheme="minorEastAsia" w:hAnsiTheme="minorHAnsi" w:cstheme="minorBidi"/>
           <w:bCs w:val="0"/>
           <w:iCs w:val="0"/>
           <w:noProof/>
           <w:color w:val="auto"/>
-          <w:lang w:eastAsia="en-GB"/>
+          <w:lang w:val="en-PT" w:eastAsia="en-GB"/>
         </w:rPr>
       </w:pPr>
       <w:r>
@@ -1132,7 +1132,7 @@
           <w:iCs w:val="0"/>
           <w:noProof/>
           <w:color w:val="auto"/>
-          <w:lang w:eastAsia="en-GB"/>
+          <w:lang w:val="en-PT" w:eastAsia="en-GB"/>
         </w:rPr>
         <w:tab/>
       </w:r>
@@ -1158,7 +1158,7 @@
         <w:rPr>
           <w:noProof/>
         </w:rPr>
-        <w:instrText xml:space="preserve"> PAGEREF _Toc93803767 \h </w:instrText>
+        <w:instrText xml:space="preserve"> PAGEREF _Toc93872462 \h </w:instrText>
       </w:r>
       <w:r>
         <w:rPr>
@@ -1186,14 +1186,14 @@
     </w:p>
     <w:p>
       <w:pPr>
-        <w:pStyle w:val="ndice2"/>
+        <w:pStyle w:val="TOC2"/>
         <w:rPr>
           <w:rFonts w:asciiTheme="minorHAnsi" w:eastAsiaTheme="minorEastAsia" w:hAnsiTheme="minorHAnsi" w:cstheme="minorBidi"/>
           <w:bCs w:val="0"/>
           <w:noProof/>
           <w:color w:val="auto"/>
           <w:szCs w:val="24"/>
-          <w:lang w:eastAsia="en-GB"/>
+          <w:lang w:val="en-PT" w:eastAsia="en-GB"/>
         </w:rPr>
       </w:pPr>
       <w:r>
@@ -1209,7 +1209,7 @@
           <w:noProof/>
           <w:color w:val="auto"/>
           <w:szCs w:val="24"/>
-          <w:lang w:eastAsia="en-GB"/>
+          <w:lang w:val="en-PT" w:eastAsia="en-GB"/>
         </w:rPr>
         <w:tab/>
       </w:r>
@@ -1235,7 +1235,7 @@
         <w:rPr>
           <w:noProof/>
         </w:rPr>
-        <w:instrText xml:space="preserve"> PAGEREF _Toc93803768 \h </w:instrText>
+        <w:instrText xml:space="preserve"> PAGEREF _Toc93872463 \h </w:instrText>
       </w:r>
       <w:r>
         <w:rPr>
@@ -1263,14 +1263,14 @@
     </w:p>
     <w:p>
       <w:pPr>
-        <w:pStyle w:val="ndice1"/>
+        <w:pStyle w:val="TOC1"/>
         <w:rPr>
           <w:rFonts w:asciiTheme="minorHAnsi" w:eastAsiaTheme="minorEastAsia" w:hAnsiTheme="minorHAnsi" w:cstheme="minorBidi"/>
           <w:bCs w:val="0"/>
           <w:iCs w:val="0"/>
           <w:noProof/>
           <w:color w:val="auto"/>
-          <w:lang w:eastAsia="en-GB"/>
+          <w:lang w:val="en-PT" w:eastAsia="en-GB"/>
         </w:rPr>
       </w:pPr>
       <w:r>
@@ -1286,13 +1286,14 @@
           <w:iCs w:val="0"/>
           <w:noProof/>
           <w:color w:val="auto"/>
-          <w:lang w:eastAsia="en-GB"/>
+          <w:lang w:val="en-PT" w:eastAsia="en-GB"/>
         </w:rPr>
         <w:tab/>
       </w:r>
       <w:r>
         <w:rPr>
           <w:noProof/>
+          <w:u w:val="single"/>
         </w:rPr>
         <w:t>Conclusões</w:t>
       </w:r>
@@ -1312,7 +1313,7 @@
         <w:rPr>
           <w:noProof/>
         </w:rPr>
-        <w:instrText xml:space="preserve"> PAGEREF _Toc93803769 \h </w:instrText>
+        <w:instrText xml:space="preserve"> PAGEREF _Toc93872464 \h </w:instrText>
       </w:r>
       <w:r>
         <w:rPr>
@@ -1329,7 +1330,7 @@
         <w:rPr>
           <w:noProof/>
         </w:rPr>
-        <w:t>16</w:t>
+        <w:t>18</w:t>
       </w:r>
       <w:r>
         <w:rPr>
@@ -1394,9 +1395,9 @@
     </w:p>
     <w:p>
       <w:pPr>
-        <w:pStyle w:val="Ttulo1"/>
-      </w:pPr>
-      <w:bookmarkStart w:id="1" w:name="_Toc93803760"/>
+        <w:pStyle w:val="Heading1"/>
+      </w:pPr>
+      <w:bookmarkStart w:id="1" w:name="_Toc93872455"/>
       <w:r>
         <w:t>Introdução</w:t>
       </w:r>
@@ -1502,7 +1503,17 @@
           <w:color w:val="000000" w:themeColor="text1"/>
           <w:szCs w:val="24"/>
         </w:rPr>
-        <w:t>storys</w:t>
+        <w:t>stor</w:t>
+      </w:r>
+      <w:r>
+        <w:rPr>
+          <w:rFonts w:eastAsia="Times New Roman" w:cs="Times New Roman"/>
+          <w:i/>
+          <w:iCs/>
+          <w:color w:val="000000" w:themeColor="text1"/>
+          <w:szCs w:val="24"/>
+        </w:rPr>
+        <w:t>ies</w:t>
       </w:r>
       <w:proofErr w:type="spellEnd"/>
       <w:r>
@@ -1649,7 +1660,7 @@
     </w:p>
     <w:p>
       <w:pPr>
-        <w:pStyle w:val="PargrafodaLista"/>
+        <w:pStyle w:val="ListParagraph"/>
         <w:numPr>
           <w:ilvl w:val="0"/>
           <w:numId w:val="3"/>
@@ -1675,7 +1686,7 @@
     </w:p>
     <w:p>
       <w:pPr>
-        <w:pStyle w:val="PargrafodaLista"/>
+        <w:pStyle w:val="ListParagraph"/>
         <w:numPr>
           <w:ilvl w:val="0"/>
           <w:numId w:val="3"/>
@@ -1710,7 +1721,7 @@
     </w:p>
     <w:p>
       <w:pPr>
-        <w:pStyle w:val="PargrafodaLista"/>
+        <w:pStyle w:val="ListParagraph"/>
         <w:numPr>
           <w:ilvl w:val="0"/>
           <w:numId w:val="3"/>
@@ -1745,7 +1756,7 @@
     </w:p>
     <w:p>
       <w:pPr>
-        <w:pStyle w:val="PargrafodaLista"/>
+        <w:pStyle w:val="ListParagraph"/>
         <w:numPr>
           <w:ilvl w:val="0"/>
           <w:numId w:val="3"/>
@@ -1793,9 +1804,9 @@
     </w:p>
     <w:p>
       <w:pPr>
-        <w:pStyle w:val="Ttulo1"/>
-      </w:pPr>
-      <w:bookmarkStart w:id="2" w:name="_Toc93803761"/>
+        <w:pStyle w:val="Heading1"/>
+      </w:pPr>
+      <w:bookmarkStart w:id="2" w:name="_Toc93872456"/>
       <w:r>
         <w:t>Considera</w:t>
       </w:r>
@@ -1812,12 +1823,12 @@
     </w:p>
     <w:p>
       <w:pPr>
-        <w:pStyle w:val="Ttulo2"/>
+        <w:pStyle w:val="Heading2"/>
       </w:pPr>
       <w:r>
         <w:t xml:space="preserve"> </w:t>
       </w:r>
-      <w:bookmarkStart w:id="3" w:name="_Toc93803762"/>
+      <w:bookmarkStart w:id="3" w:name="_Toc93872457"/>
       <w:r>
         <w:t xml:space="preserve">Funcionalidade desenvolvida por </w:t>
       </w:r>
@@ -2107,7 +2118,25 @@
           <w:color w:val="000000" w:themeColor="text1"/>
           <w:szCs w:val="24"/>
         </w:rPr>
-        <w:t xml:space="preserve"> retorna a emoção com o valor mais </w:t>
+        <w:t xml:space="preserve"> retorna </w:t>
+      </w:r>
+      <w:proofErr w:type="gramStart"/>
+      <w:r>
+        <w:rPr>
+          <w:rFonts w:eastAsia="Times New Roman" w:cs="Times New Roman"/>
+          <w:color w:val="000000" w:themeColor="text1"/>
+          <w:szCs w:val="24"/>
+        </w:rPr>
+        <w:t>a</w:t>
+      </w:r>
+      <w:proofErr w:type="gramEnd"/>
+      <w:r>
+        <w:rPr>
+          <w:rFonts w:eastAsia="Times New Roman" w:cs="Times New Roman"/>
+          <w:color w:val="000000" w:themeColor="text1"/>
+          <w:szCs w:val="24"/>
+        </w:rPr>
+        <w:t xml:space="preserve"> emoção com o valor mais </w:t>
       </w:r>
       <w:r>
         <w:rPr>
@@ -2318,7 +2347,7 @@
     <w:bookmarkEnd w:id="5"/>
     <w:p>
       <w:pPr>
-        <w:pStyle w:val="Legenda"/>
+        <w:pStyle w:val="Caption"/>
         <w:jc w:val="left"/>
         <w:rPr>
           <w:rFonts w:cs="Times New Roman"/>
@@ -2376,7 +2405,7 @@
     </w:p>
     <w:p>
       <w:pPr>
-        <w:pStyle w:val="Legenda"/>
+        <w:pStyle w:val="Caption"/>
         <w:jc w:val="left"/>
         <w:rPr>
           <w:rFonts w:cs="Times New Roman"/>
@@ -2386,7 +2415,7 @@
     </w:p>
     <w:p>
       <w:pPr>
-        <w:pStyle w:val="Legenda"/>
+        <w:pStyle w:val="Caption"/>
         <w:rPr>
           <w:rFonts w:cs="Times New Roman"/>
           <w:szCs w:val="24"/>
@@ -2452,9 +2481,9 @@
     </w:p>
     <w:p>
       <w:pPr>
-        <w:pStyle w:val="Ttulo1"/>
-      </w:pPr>
-      <w:bookmarkStart w:id="6" w:name="_Toc93803763"/>
+        <w:pStyle w:val="Heading1"/>
+      </w:pPr>
+      <w:bookmarkStart w:id="6" w:name="_Toc93872458"/>
       <w:r>
         <w:lastRenderedPageBreak/>
         <w:t>Sugest</w:t>
@@ -2472,12 +2501,12 @@
     </w:p>
     <w:p>
       <w:pPr>
-        <w:pStyle w:val="Ttulo2"/>
+        <w:pStyle w:val="Heading2"/>
       </w:pPr>
       <w:r>
         <w:t xml:space="preserve"> </w:t>
       </w:r>
-      <w:bookmarkStart w:id="7" w:name="_Toc93803764"/>
+      <w:bookmarkStart w:id="7" w:name="_Toc93872459"/>
       <w:r>
         <w:t>Funcionalidade desenvolvida por Tiago Costa (1191460) e Beatriz Seixas (1190424)</w:t>
       </w:r>
@@ -2485,7 +2514,7 @@
     </w:p>
     <w:p>
       <w:pPr>
-        <w:ind w:left="862" w:firstLine="0"/>
+        <w:ind w:firstLine="708"/>
         <w:rPr>
           <w:rFonts w:cs="Times New Roman"/>
           <w:szCs w:val="24"/>
@@ -2540,7 +2569,14 @@
           <w:rFonts w:cs="Times New Roman"/>
           <w:szCs w:val="24"/>
         </w:rPr>
-        <w:t xml:space="preserve"> com </w:t>
+        <w:t xml:space="preserve"> com</w:t>
+      </w:r>
+      <w:r>
+        <w:rPr>
+          <w:rFonts w:cs="Times New Roman"/>
+          <w:szCs w:val="24"/>
+        </w:rPr>
+        <w:t xml:space="preserve"> </w:t>
       </w:r>
       <w:proofErr w:type="spellStart"/>
       <w:r>
@@ -2568,7 +2604,7 @@
     </w:p>
     <w:p>
       <w:pPr>
-        <w:ind w:left="862" w:firstLine="0"/>
+        <w:ind w:firstLine="708"/>
         <w:rPr>
           <w:rFonts w:cs="Times New Roman"/>
           <w:szCs w:val="24"/>
@@ -2623,7 +2659,21 @@
           <w:rFonts w:cs="Times New Roman"/>
           <w:szCs w:val="24"/>
         </w:rPr>
-        <w:t xml:space="preserve"> que o utilizador quer, o numero mínimo de utilizadores</w:t>
+        <w:t xml:space="preserve"> que o utilizador quer, o </w:t>
+      </w:r>
+      <w:r>
+        <w:rPr>
+          <w:rFonts w:cs="Times New Roman"/>
+          <w:szCs w:val="24"/>
+        </w:rPr>
+        <w:t>número</w:t>
+      </w:r>
+      <w:r>
+        <w:rPr>
+          <w:rFonts w:cs="Times New Roman"/>
+          <w:szCs w:val="24"/>
+        </w:rPr>
+        <w:t xml:space="preserve"> mínimo de utilizadores</w:t>
       </w:r>
       <w:r>
         <w:rPr>
@@ -3013,7 +3063,13 @@
         <w:jc w:val="both"/>
       </w:pPr>
       <w:r>
-        <w:t xml:space="preserve">Por fim temos as condições que vão verificar  se o tamanho de </w:t>
+        <w:t xml:space="preserve">Por fim temos as condições que vão </w:t>
+      </w:r>
+      <w:r>
+        <w:t>verificar se</w:t>
+      </w:r>
+      <w:r>
+        <w:t xml:space="preserve"> o tamanho de </w:t>
       </w:r>
       <w:proofErr w:type="spellStart"/>
       <w:r>
@@ -3108,7 +3164,23 @@
           <w:color w:val="000000" w:themeColor="text1"/>
           <w:szCs w:val="24"/>
         </w:rPr>
-        <w:t xml:space="preserve">Um exemplo prático , </w:t>
+        <w:t xml:space="preserve">Um exemplo </w:t>
+      </w:r>
+      <w:r>
+        <w:rPr>
+          <w:rFonts w:eastAsia="Times New Roman" w:cs="Times New Roman"/>
+          <w:color w:val="000000" w:themeColor="text1"/>
+          <w:szCs w:val="24"/>
+        </w:rPr>
+        <w:t>prático,</w:t>
+      </w:r>
+      <w:r>
+        <w:rPr>
+          <w:rFonts w:eastAsia="Times New Roman" w:cs="Times New Roman"/>
+          <w:color w:val="000000" w:themeColor="text1"/>
+          <w:szCs w:val="24"/>
+        </w:rPr>
+        <w:t xml:space="preserve"> </w:t>
       </w:r>
       <w:r>
         <w:rPr>
@@ -3138,7 +3210,35 @@
           <w:rFonts w:cs="Times New Roman"/>
           <w:szCs w:val="24"/>
         </w:rPr>
-        <w:t xml:space="preserve">o número mínimo de utilizadores, “ natureza, musica, </w:t>
+        <w:t xml:space="preserve">o número mínimo de utilizadores, </w:t>
+      </w:r>
+      <w:r>
+        <w:rPr>
+          <w:rFonts w:cs="Times New Roman"/>
+          <w:szCs w:val="24"/>
+        </w:rPr>
+        <w:t>“natureza</w:t>
+      </w:r>
+      <w:r>
+        <w:rPr>
+          <w:rFonts w:cs="Times New Roman"/>
+          <w:szCs w:val="24"/>
+        </w:rPr>
+        <w:t xml:space="preserve">, </w:t>
+      </w:r>
+      <w:r>
+        <w:rPr>
+          <w:rFonts w:cs="Times New Roman"/>
+          <w:szCs w:val="24"/>
+        </w:rPr>
+        <w:t>música</w:t>
+      </w:r>
+      <w:r>
+        <w:rPr>
+          <w:rFonts w:cs="Times New Roman"/>
+          <w:szCs w:val="24"/>
+        </w:rPr>
+        <w:t xml:space="preserve">, </w:t>
       </w:r>
       <w:proofErr w:type="spellStart"/>
       <w:r>
@@ -3290,9 +3390,9 @@
     </w:p>
     <w:p>
       <w:pPr>
-        <w:pStyle w:val="Ttulo1"/>
-      </w:pPr>
-      <w:bookmarkStart w:id="8" w:name="_Toc93803765"/>
+        <w:pStyle w:val="Heading1"/>
+      </w:pPr>
+      <w:bookmarkStart w:id="8" w:name="_Toc93872460"/>
       <w:r>
         <w:lastRenderedPageBreak/>
         <w:t>C</w:t>
@@ -3310,12 +3410,12 @@
     </w:p>
     <w:p>
       <w:pPr>
-        <w:pStyle w:val="Ttulo2"/>
+        <w:pStyle w:val="Heading2"/>
       </w:pPr>
       <w:r>
         <w:t xml:space="preserve"> </w:t>
       </w:r>
-      <w:bookmarkStart w:id="9" w:name="_Toc93803766"/>
+      <w:bookmarkStart w:id="9" w:name="_Toc93872461"/>
       <w:r>
         <w:t>Funcionalidade Desenvolvida por Jéssica Alves (1190682) e Pedro Santos (1190967)</w:t>
       </w:r>
@@ -5035,7 +5135,7 @@
     </w:p>
     <w:p>
       <w:pPr>
-        <w:pStyle w:val="Legenda"/>
+        <w:pStyle w:val="Caption"/>
         <w:sectPr>
           <w:pgSz w:w="11906" w:h="16838"/>
           <w:pgMar w:top="1418" w:right="1701" w:bottom="1418" w:left="1701" w:header="709" w:footer="709" w:gutter="0"/>
@@ -5092,9 +5192,9 @@
     </w:p>
     <w:p>
       <w:pPr>
-        <w:pStyle w:val="Ttulo1"/>
-      </w:pPr>
-      <w:bookmarkStart w:id="10" w:name="_Toc93803767"/>
+        <w:pStyle w:val="Heading1"/>
+      </w:pPr>
+      <w:bookmarkStart w:id="10" w:name="_Toc93872462"/>
       <w:r>
         <w:lastRenderedPageBreak/>
         <w:t>Estado da Arte – Língua Natural</w:t>
@@ -5103,12 +5203,12 @@
     </w:p>
     <w:p>
       <w:pPr>
-        <w:pStyle w:val="Ttulo2"/>
+        <w:pStyle w:val="Heading2"/>
       </w:pPr>
       <w:r>
         <w:t xml:space="preserve"> </w:t>
       </w:r>
-      <w:bookmarkStart w:id="11" w:name="_Toc93803768"/>
+      <w:bookmarkStart w:id="11" w:name="_Toc93872463"/>
       <w:r>
         <w:t xml:space="preserve">Funcionalidade desenvolvida por </w:t>
       </w:r>
@@ -5159,7 +5259,27 @@
           <w:sz w:val="24"/>
           <w:shd w:val="clear" w:color="auto" w:fill="FFFFFF"/>
         </w:rPr>
-        <w:t>foi realizado no âmbito da disciplina de ALGAV(</w:t>
+        <w:t>foi realizado no âmbito da disciplina de ALGAV</w:t>
+      </w:r>
+      <w:r>
+        <w:rPr>
+          <w:rFonts w:ascii="Times New Roman" w:hAnsi="Times New Roman" w:cs="Times New Roman"/>
+          <w:color w:val="292929"/>
+          <w:spacing w:val="-1"/>
+          <w:sz w:val="24"/>
+          <w:shd w:val="clear" w:color="auto" w:fill="FFFFFF"/>
+        </w:rPr>
+        <w:t xml:space="preserve"> </w:t>
+      </w:r>
+      <w:r>
+        <w:rPr>
+          <w:rFonts w:ascii="Times New Roman" w:hAnsi="Times New Roman" w:cs="Times New Roman"/>
+          <w:color w:val="292929"/>
+          <w:spacing w:val="-1"/>
+          <w:sz w:val="24"/>
+          <w:shd w:val="clear" w:color="auto" w:fill="FFFFFF"/>
+        </w:rPr>
+        <w:t>(</w:t>
       </w:r>
       <w:r>
         <w:rPr>
@@ -6334,9 +6454,9 @@
     </w:p>
     <w:p>
       <w:pPr>
-        <w:pStyle w:val="Ttulo1"/>
-      </w:pPr>
-      <w:bookmarkStart w:id="13" w:name="_Toc93803769"/>
+        <w:pStyle w:val="Heading1"/>
+      </w:pPr>
+      <w:bookmarkStart w:id="13" w:name="_Toc93872464"/>
       <w:r>
         <w:rPr>
           <w:u w:val="single"/>
@@ -6349,6 +6469,7 @@
       <w:pPr>
         <w:rPr>
           <w:rFonts w:cs="Times New Roman"/>
+          <w:szCs w:val="24"/>
         </w:rPr>
       </w:pPr>
       <w:r>
@@ -6361,16 +6482,22 @@
       <w:r>
         <w:rPr>
           <w:rFonts w:cs="Times New Roman"/>
-          <w:sz w:val="27"/>
-          <w:szCs w:val="27"/>
+          <w:szCs w:val="24"/>
         </w:rPr>
         <w:t>.</w:t>
       </w:r>
     </w:p>
+    <w:p>
+      <w:pPr>
+        <w:rPr>
+          <w:rFonts w:cs="Times New Roman"/>
+        </w:rPr>
+      </w:pPr>
+    </w:p>
     <w:bookmarkEnd w:id="4"/>
     <w:p>
       <w:pPr>
-        <w:pStyle w:val="Ttulo1"/>
+        <w:pStyle w:val="Heading1"/>
         <w:numPr>
           <w:ilvl w:val="0"/>
           <w:numId w:val="0"/>
@@ -6417,7 +6544,7 @@
 <w:ftr xmlns:wpc="http://schemas.microsoft.com/office/word/2010/wordprocessingCanvas" xmlns:cx="http://schemas.microsoft.com/office/drawing/2014/chartex" xmlns:cx1="http://schemas.microsoft.com/office/drawing/2015/9/8/chartex" xmlns:cx2="http://schemas.microsoft.com/office/drawing/2015/10/21/chartex" xmlns:cx3="http://schemas.microsoft.com/office/drawing/2016/5/9/chartex" xmlns:cx4="http://schemas.microsoft.com/office/drawing/2016/5/10/chartex" xmlns:cx5="http://schemas.microsoft.com/office/drawing/2016/5/11/chartex" xmlns:cx6="http://schemas.microsoft.com/office/drawing/2016/5/12/chartex" xmlns:cx7="http://schemas.microsoft.com/office/drawing/2016/5/13/chartex" xmlns:cx8="http://schemas.microsoft.com/office/drawing/2016/5/14/chartex" xmlns:mc="http://schemas.openxmlformats.org/markup-compatibility/2006" xmlns:aink="http://schemas.microsoft.com/office/drawing/2016/ink" xmlns:am3d="http://schemas.microsoft.com/office/drawing/2017/model3d" xmlns:o="urn:schemas-microsoft-com:office:office" xmlns:r="http://schemas.openxmlformats.org/officeDocument/2006/relationships" xmlns:m="http://schemas.openxmlformats.org/officeDocument/2006/math" xmlns:v="urn:schemas-microsoft-com:vml" xmlns:wp14="http://schemas.microsoft.com/office/word/2010/wordprocessingDrawing" xmlns:wp="http://schemas.openxmlformats.org/drawingml/2006/wordprocessingDrawing" xmlns:w10="urn:schemas-microsoft-com:office:word" xmlns:w="http://schemas.openxmlformats.org/wordprocessingml/2006/main" xmlns:w14="http://schemas.microsoft.com/office/word/2010/wordml" xmlns:w15="http://schemas.microsoft.com/office/word/2012/wordml" xmlns:w16cex="http://schemas.microsoft.com/office/word/2018/wordml/cex" xmlns:w16cid="http://schemas.microsoft.com/office/word/2016/wordml/cid" xmlns:w16="http://schemas.microsoft.com/office/word/2018/wordml" xmlns:w16sdtdh="http://schemas.microsoft.com/office/word/2020/wordml/sdtdatahash" xmlns:w16se="http://schemas.microsoft.com/office/word/2015/wordml/symex" xmlns:wpg="http://schemas.microsoft.com/office/word/2010/wordprocessingGroup" xmlns:wpi="http://schemas.microsoft.com/office/word/2010/wordprocessingInk" xmlns:wne="http://schemas.microsoft.com/office/word/2006/wordml" xmlns:wps="http://schemas.microsoft.com/office/word/2010/wordprocessingShape" mc:Ignorable="w14 w15 w16se w16cid w16 w16cex w16sdtdh wp14">
   <w:p>
     <w:pPr>
-      <w:pStyle w:val="Rodap"/>
+      <w:pStyle w:val="Footer"/>
       <w:ind w:firstLine="0"/>
       <w:jc w:val="center"/>
     </w:pPr>
@@ -6470,7 +6597,7 @@
 <w:ftr xmlns:wpc="http://schemas.microsoft.com/office/word/2010/wordprocessingCanvas" xmlns:cx="http://schemas.microsoft.com/office/drawing/2014/chartex" xmlns:cx1="http://schemas.microsoft.com/office/drawing/2015/9/8/chartex" xmlns:cx2="http://schemas.microsoft.com/office/drawing/2015/10/21/chartex" xmlns:cx3="http://schemas.microsoft.com/office/drawing/2016/5/9/chartex" xmlns:cx4="http://schemas.microsoft.com/office/drawing/2016/5/10/chartex" xmlns:cx5="http://schemas.microsoft.com/office/drawing/2016/5/11/chartex" xmlns:cx6="http://schemas.microsoft.com/office/drawing/2016/5/12/chartex" xmlns:cx7="http://schemas.microsoft.com/office/drawing/2016/5/13/chartex" xmlns:cx8="http://schemas.microsoft.com/office/drawing/2016/5/14/chartex" xmlns:mc="http://schemas.openxmlformats.org/markup-compatibility/2006" xmlns:aink="http://schemas.microsoft.com/office/drawing/2016/ink" xmlns:am3d="http://schemas.microsoft.com/office/drawing/2017/model3d" xmlns:o="urn:schemas-microsoft-com:office:office" xmlns:r="http://schemas.openxmlformats.org/officeDocument/2006/relationships" xmlns:m="http://schemas.openxmlformats.org/officeDocument/2006/math" xmlns:v="urn:schemas-microsoft-com:vml" xmlns:wp14="http://schemas.microsoft.com/office/word/2010/wordprocessingDrawing" xmlns:wp="http://schemas.openxmlformats.org/drawingml/2006/wordprocessingDrawing" xmlns:w10="urn:schemas-microsoft-com:office:word" xmlns:w="http://schemas.openxmlformats.org/wordprocessingml/2006/main" xmlns:w14="http://schemas.microsoft.com/office/word/2010/wordml" xmlns:w15="http://schemas.microsoft.com/office/word/2012/wordml" xmlns:w16cex="http://schemas.microsoft.com/office/word/2018/wordml/cex" xmlns:w16cid="http://schemas.microsoft.com/office/word/2016/wordml/cid" xmlns:w16="http://schemas.microsoft.com/office/word/2018/wordml" xmlns:w16sdtdh="http://schemas.microsoft.com/office/word/2020/wordml/sdtdatahash" xmlns:w16se="http://schemas.microsoft.com/office/word/2015/wordml/symex" xmlns:wpg="http://schemas.microsoft.com/office/word/2010/wordprocessingGroup" xmlns:wpi="http://schemas.microsoft.com/office/word/2010/wordprocessingInk" xmlns:wne="http://schemas.microsoft.com/office/word/2006/wordml" xmlns:wps="http://schemas.microsoft.com/office/word/2010/wordprocessingShape" mc:Ignorable="w14 w15 w16se w16cid w16 w16cex w16sdtdh wp14">
   <w:p>
     <w:pPr>
-      <w:pStyle w:val="Rodap"/>
+      <w:pStyle w:val="Footer"/>
       <w:spacing w:line="360" w:lineRule="auto"/>
       <w:ind w:firstLine="0"/>
       <w:jc w:val="center"/>
@@ -6486,7 +6613,7 @@
 <w:ftr xmlns:wpc="http://schemas.microsoft.com/office/word/2010/wordprocessingCanvas" xmlns:cx="http://schemas.microsoft.com/office/drawing/2014/chartex" xmlns:cx1="http://schemas.microsoft.com/office/drawing/2015/9/8/chartex" xmlns:cx2="http://schemas.microsoft.com/office/drawing/2015/10/21/chartex" xmlns:cx3="http://schemas.microsoft.com/office/drawing/2016/5/9/chartex" xmlns:cx4="http://schemas.microsoft.com/office/drawing/2016/5/10/chartex" xmlns:cx5="http://schemas.microsoft.com/office/drawing/2016/5/11/chartex" xmlns:cx6="http://schemas.microsoft.com/office/drawing/2016/5/12/chartex" xmlns:cx7="http://schemas.microsoft.com/office/drawing/2016/5/13/chartex" xmlns:cx8="http://schemas.microsoft.com/office/drawing/2016/5/14/chartex" xmlns:mc="http://schemas.openxmlformats.org/markup-compatibility/2006" xmlns:aink="http://schemas.microsoft.com/office/drawing/2016/ink" xmlns:am3d="http://schemas.microsoft.com/office/drawing/2017/model3d" xmlns:o="urn:schemas-microsoft-com:office:office" xmlns:r="http://schemas.openxmlformats.org/officeDocument/2006/relationships" xmlns:m="http://schemas.openxmlformats.org/officeDocument/2006/math" xmlns:v="urn:schemas-microsoft-com:vml" xmlns:wp14="http://schemas.microsoft.com/office/word/2010/wordprocessingDrawing" xmlns:wp="http://schemas.openxmlformats.org/drawingml/2006/wordprocessingDrawing" xmlns:w10="urn:schemas-microsoft-com:office:word" xmlns:w="http://schemas.openxmlformats.org/wordprocessingml/2006/main" xmlns:w14="http://schemas.microsoft.com/office/word/2010/wordml" xmlns:w15="http://schemas.microsoft.com/office/word/2012/wordml" xmlns:w16cex="http://schemas.microsoft.com/office/word/2018/wordml/cex" xmlns:w16cid="http://schemas.microsoft.com/office/word/2016/wordml/cid" xmlns:w16="http://schemas.microsoft.com/office/word/2018/wordml" xmlns:w16sdtdh="http://schemas.microsoft.com/office/word/2020/wordml/sdtdatahash" xmlns:w16se="http://schemas.microsoft.com/office/word/2015/wordml/symex" xmlns:wpg="http://schemas.microsoft.com/office/word/2010/wordprocessingGroup" xmlns:wpi="http://schemas.microsoft.com/office/word/2010/wordprocessingInk" xmlns:wne="http://schemas.microsoft.com/office/word/2006/wordml" xmlns:wps="http://schemas.microsoft.com/office/word/2010/wordprocessingShape" mc:Ignorable="w14 w15 w16se w16cid w16 w16cex w16sdtdh wp14">
   <w:p>
     <w:pPr>
-      <w:pStyle w:val="Rodap"/>
+      <w:pStyle w:val="Footer"/>
       <w:jc w:val="center"/>
     </w:pPr>
     <w:r>
@@ -6563,7 +6690,7 @@
 <w:hdr xmlns:wpc="http://schemas.microsoft.com/office/word/2010/wordprocessingCanvas" xmlns:cx="http://schemas.microsoft.com/office/drawing/2014/chartex" xmlns:cx1="http://schemas.microsoft.com/office/drawing/2015/9/8/chartex" xmlns:cx2="http://schemas.microsoft.com/office/drawing/2015/10/21/chartex" xmlns:cx3="http://schemas.microsoft.com/office/drawing/2016/5/9/chartex" xmlns:cx4="http://schemas.microsoft.com/office/drawing/2016/5/10/chartex" xmlns:cx5="http://schemas.microsoft.com/office/drawing/2016/5/11/chartex" xmlns:cx6="http://schemas.microsoft.com/office/drawing/2016/5/12/chartex" xmlns:cx7="http://schemas.microsoft.com/office/drawing/2016/5/13/chartex" xmlns:cx8="http://schemas.microsoft.com/office/drawing/2016/5/14/chartex" xmlns:mc="http://schemas.openxmlformats.org/markup-compatibility/2006" xmlns:aink="http://schemas.microsoft.com/office/drawing/2016/ink" xmlns:am3d="http://schemas.microsoft.com/office/drawing/2017/model3d" xmlns:o="urn:schemas-microsoft-com:office:office" xmlns:r="http://schemas.openxmlformats.org/officeDocument/2006/relationships" xmlns:m="http://schemas.openxmlformats.org/officeDocument/2006/math" xmlns:v="urn:schemas-microsoft-com:vml" xmlns:wp14="http://schemas.microsoft.com/office/word/2010/wordprocessingDrawing" xmlns:wp="http://schemas.openxmlformats.org/drawingml/2006/wordprocessingDrawing" xmlns:w10="urn:schemas-microsoft-com:office:word" xmlns:w="http://schemas.openxmlformats.org/wordprocessingml/2006/main" xmlns:w14="http://schemas.microsoft.com/office/word/2010/wordml" xmlns:w15="http://schemas.microsoft.com/office/word/2012/wordml" xmlns:w16cex="http://schemas.microsoft.com/office/word/2018/wordml/cex" xmlns:w16cid="http://schemas.microsoft.com/office/word/2016/wordml/cid" xmlns:w16="http://schemas.microsoft.com/office/word/2018/wordml" xmlns:w16sdtdh="http://schemas.microsoft.com/office/word/2020/wordml/sdtdatahash" xmlns:w16se="http://schemas.microsoft.com/office/word/2015/wordml/symex" xmlns:wpg="http://schemas.microsoft.com/office/word/2010/wordprocessingGroup" xmlns:wpi="http://schemas.microsoft.com/office/word/2010/wordprocessingInk" xmlns:wne="http://schemas.microsoft.com/office/word/2006/wordml" xmlns:wps="http://schemas.microsoft.com/office/word/2010/wordprocessingShape" mc:Ignorable="w14 w15 w16se w16cid w16 w16cex w16sdtdh wp14">
   <w:p>
     <w:pPr>
-      <w:pStyle w:val="Rodap"/>
+      <w:pStyle w:val="Footer"/>
       <w:spacing w:line="360" w:lineRule="auto"/>
       <w:ind w:firstLine="0"/>
       <w:jc w:val="both"/>
@@ -6579,7 +6706,7 @@
 <w:hdr xmlns:wpc="http://schemas.microsoft.com/office/word/2010/wordprocessingCanvas" xmlns:cx="http://schemas.microsoft.com/office/drawing/2014/chartex" xmlns:cx1="http://schemas.microsoft.com/office/drawing/2015/9/8/chartex" xmlns:cx2="http://schemas.microsoft.com/office/drawing/2015/10/21/chartex" xmlns:cx3="http://schemas.microsoft.com/office/drawing/2016/5/9/chartex" xmlns:cx4="http://schemas.microsoft.com/office/drawing/2016/5/10/chartex" xmlns:cx5="http://schemas.microsoft.com/office/drawing/2016/5/11/chartex" xmlns:cx6="http://schemas.microsoft.com/office/drawing/2016/5/12/chartex" xmlns:cx7="http://schemas.microsoft.com/office/drawing/2016/5/13/chartex" xmlns:cx8="http://schemas.microsoft.com/office/drawing/2016/5/14/chartex" xmlns:mc="http://schemas.openxmlformats.org/markup-compatibility/2006" xmlns:aink="http://schemas.microsoft.com/office/drawing/2016/ink" xmlns:am3d="http://schemas.microsoft.com/office/drawing/2017/model3d" xmlns:o="urn:schemas-microsoft-com:office:office" xmlns:r="http://schemas.openxmlformats.org/officeDocument/2006/relationships" xmlns:m="http://schemas.openxmlformats.org/officeDocument/2006/math" xmlns:v="urn:schemas-microsoft-com:vml" xmlns:wp14="http://schemas.microsoft.com/office/word/2010/wordprocessingDrawing" xmlns:wp="http://schemas.openxmlformats.org/drawingml/2006/wordprocessingDrawing" xmlns:w10="urn:schemas-microsoft-com:office:word" xmlns:w="http://schemas.openxmlformats.org/wordprocessingml/2006/main" xmlns:w14="http://schemas.microsoft.com/office/word/2010/wordml" xmlns:w15="http://schemas.microsoft.com/office/word/2012/wordml" xmlns:w16cex="http://schemas.microsoft.com/office/word/2018/wordml/cex" xmlns:w16cid="http://schemas.microsoft.com/office/word/2016/wordml/cid" xmlns:w16="http://schemas.microsoft.com/office/word/2018/wordml" xmlns:w16sdtdh="http://schemas.microsoft.com/office/word/2020/wordml/sdtdatahash" xmlns:w16se="http://schemas.microsoft.com/office/word/2015/wordml/symex" xmlns:wpg="http://schemas.microsoft.com/office/word/2010/wordprocessingGroup" xmlns:wpi="http://schemas.microsoft.com/office/word/2010/wordprocessingInk" xmlns:wne="http://schemas.microsoft.com/office/word/2006/wordml" xmlns:wps="http://schemas.microsoft.com/office/word/2010/wordprocessingShape" mc:Ignorable="w14 w15 w16se w16cid w16 w16cex w16sdtdh wp14">
   <w:p>
     <w:pPr>
-      <w:pStyle w:val="Rodap"/>
+      <w:pStyle w:val="Footer"/>
       <w:spacing w:line="360" w:lineRule="auto"/>
       <w:ind w:firstLine="0"/>
       <w:jc w:val="both"/>
@@ -6826,7 +6953,7 @@
     <w:lvl w:ilvl="0">
       <w:start w:val="1"/>
       <w:numFmt w:val="decimal"/>
-      <w:pStyle w:val="Ttulo1"/>
+      <w:pStyle w:val="Heading1"/>
       <w:lvlText w:val="%1."/>
       <w:lvlJc w:val="left"/>
       <w:pPr>
@@ -6839,7 +6966,7 @@
     <w:lvl w:ilvl="1">
       <w:start w:val="1"/>
       <w:numFmt w:val="decimal"/>
-      <w:pStyle w:val="Ttulo2"/>
+      <w:pStyle w:val="Heading2"/>
       <w:isLgl/>
       <w:lvlText w:val="%1.%2."/>
       <w:lvlJc w:val="left"/>
@@ -6853,7 +6980,7 @@
     <w:lvl w:ilvl="2">
       <w:start w:val="1"/>
       <w:numFmt w:val="decimal"/>
-      <w:pStyle w:val="Ttulo3"/>
+      <w:pStyle w:val="Heading3"/>
       <w:isLgl/>
       <w:lvlText w:val="%1.%2.%3."/>
       <w:lvlJc w:val="left"/>
@@ -7365,11 +7492,11 @@
       <w:sz w:val="24"/>
     </w:rPr>
   </w:style>
-  <w:style w:type="paragraph" w:styleId="Ttulo1">
+  <w:style w:type="paragraph" w:styleId="Heading1">
     <w:name w:val="heading 1"/>
     <w:basedOn w:val="Normal"/>
     <w:next w:val="Normal"/>
-    <w:link w:val="Ttulo1Carter"/>
+    <w:link w:val="Heading1Char"/>
     <w:autoRedefine/>
     <w:uiPriority w:val="9"/>
     <w:qFormat/>
@@ -7397,11 +7524,11 @@
       <w:szCs w:val="24"/>
     </w:rPr>
   </w:style>
-  <w:style w:type="paragraph" w:styleId="Ttulo2">
+  <w:style w:type="paragraph" w:styleId="Heading2">
     <w:name w:val="heading 2"/>
-    <w:basedOn w:val="PargrafodaLista"/>
+    <w:basedOn w:val="ListParagraph"/>
     <w:next w:val="Normal"/>
-    <w:link w:val="Ttulo2Carter"/>
+    <w:link w:val="Heading2Char"/>
     <w:autoRedefine/>
     <w:uiPriority w:val="9"/>
     <w:unhideWhenUsed/>
@@ -7432,11 +7559,11 @@
       <w:szCs w:val="24"/>
     </w:rPr>
   </w:style>
-  <w:style w:type="paragraph" w:styleId="Ttulo3">
+  <w:style w:type="paragraph" w:styleId="Heading3">
     <w:name w:val="heading 3"/>
-    <w:basedOn w:val="PargrafodaLista"/>
+    <w:basedOn w:val="ListParagraph"/>
     <w:next w:val="Normal"/>
-    <w:link w:val="Ttulo3Carter"/>
+    <w:link w:val="Heading3Char"/>
     <w:autoRedefine/>
     <w:uiPriority w:val="9"/>
     <w:unhideWhenUsed/>
@@ -7465,13 +7592,13 @@
       <w:i/>
     </w:rPr>
   </w:style>
-  <w:style w:type="character" w:default="1" w:styleId="Tipodeletrapredefinidodopargrafo">
+  <w:style w:type="character" w:default="1" w:styleId="DefaultParagraphFont">
     <w:name w:val="Default Paragraph Font"/>
     <w:uiPriority w:val="1"/>
     <w:semiHidden/>
     <w:unhideWhenUsed/>
   </w:style>
-  <w:style w:type="table" w:default="1" w:styleId="Tabelanormal">
+  <w:style w:type="table" w:default="1" w:styleId="TableNormal">
     <w:name w:val="Normal Table"/>
     <w:uiPriority w:val="99"/>
     <w:semiHidden/>
@@ -7486,16 +7613,16 @@
       </w:tblCellMar>
     </w:tblPr>
   </w:style>
-  <w:style w:type="numbering" w:default="1" w:styleId="Semlista">
+  <w:style w:type="numbering" w:default="1" w:styleId="NoList">
     <w:name w:val="No List"/>
     <w:uiPriority w:val="99"/>
     <w:semiHidden/>
     <w:unhideWhenUsed/>
   </w:style>
-  <w:style w:type="paragraph" w:styleId="Textodebalo">
+  <w:style w:type="paragraph" w:styleId="BalloonText">
     <w:name w:val="Balloon Text"/>
     <w:basedOn w:val="Normal"/>
-    <w:link w:val="TextodebaloCarter"/>
+    <w:link w:val="BalloonTextChar"/>
     <w:uiPriority w:val="99"/>
     <w:semiHidden/>
     <w:unhideWhenUsed/>
@@ -7509,10 +7636,10 @@
       <w:szCs w:val="16"/>
     </w:rPr>
   </w:style>
-  <w:style w:type="character" w:customStyle="1" w:styleId="TextodebaloCarter">
-    <w:name w:val="Texto de balão Caráter"/>
-    <w:basedOn w:val="Tipodeletrapredefinidodopargrafo"/>
-    <w:link w:val="Textodebalo"/>
+  <w:style w:type="character" w:customStyle="1" w:styleId="BalloonTextChar">
+    <w:name w:val="Balloon Text Char"/>
+    <w:basedOn w:val="DefaultParagraphFont"/>
+    <w:link w:val="BalloonText"/>
     <w:uiPriority w:val="99"/>
     <w:semiHidden/>
     <w:rsid w:val="006F47FD"/>
@@ -7522,10 +7649,10 @@
       <w:szCs w:val="16"/>
     </w:rPr>
   </w:style>
-  <w:style w:type="paragraph" w:styleId="Corpodetexto3">
+  <w:style w:type="paragraph" w:styleId="BodyText3">
     <w:name w:val="Body Text 3"/>
     <w:basedOn w:val="Normal"/>
-    <w:link w:val="Corpodetexto3Carter"/>
+    <w:link w:val="BodyText3Char"/>
     <w:rsid w:val="006F47FD"/>
     <w:pPr>
       <w:jc w:val="both"/>
@@ -7535,20 +7662,20 @@
       <w:szCs w:val="20"/>
     </w:rPr>
   </w:style>
-  <w:style w:type="character" w:customStyle="1" w:styleId="Corpodetexto3Carter">
-    <w:name w:val="Corpo de texto 3 Caráter"/>
-    <w:basedOn w:val="Tipodeletrapredefinidodopargrafo"/>
-    <w:link w:val="Corpodetexto3"/>
+  <w:style w:type="character" w:customStyle="1" w:styleId="BodyText3Char">
+    <w:name w:val="Body Text 3 Char"/>
+    <w:basedOn w:val="DefaultParagraphFont"/>
+    <w:link w:val="BodyText3"/>
     <w:rsid w:val="006F47FD"/>
     <w:rPr>
       <w:rFonts w:ascii="Helvetica" w:eastAsia="Times New Roman" w:hAnsi="Helvetica" w:cs="Times New Roman"/>
       <w:szCs w:val="20"/>
     </w:rPr>
   </w:style>
-  <w:style w:type="paragraph" w:styleId="Cabealho">
+  <w:style w:type="paragraph" w:styleId="Header">
     <w:name w:val="header"/>
     <w:basedOn w:val="Normal"/>
-    <w:link w:val="CabealhoCarter"/>
+    <w:link w:val="HeaderChar"/>
     <w:uiPriority w:val="99"/>
     <w:unhideWhenUsed/>
     <w:rsid w:val="006F47FD"/>
@@ -7560,10 +7687,10 @@
       <w:spacing w:line="240" w:lineRule="auto"/>
     </w:pPr>
   </w:style>
-  <w:style w:type="character" w:customStyle="1" w:styleId="CabealhoCarter">
-    <w:name w:val="Cabeçalho Caráter"/>
-    <w:basedOn w:val="Tipodeletrapredefinidodopargrafo"/>
-    <w:link w:val="Cabealho"/>
+  <w:style w:type="character" w:customStyle="1" w:styleId="HeaderChar">
+    <w:name w:val="Header Char"/>
+    <w:basedOn w:val="DefaultParagraphFont"/>
+    <w:link w:val="Header"/>
     <w:uiPriority w:val="99"/>
     <w:rsid w:val="006F47FD"/>
     <w:rPr>
@@ -7571,10 +7698,10 @@
       <w:sz w:val="24"/>
     </w:rPr>
   </w:style>
-  <w:style w:type="paragraph" w:styleId="Rodap">
+  <w:style w:type="paragraph" w:styleId="Footer">
     <w:name w:val="footer"/>
     <w:basedOn w:val="Normal"/>
-    <w:link w:val="RodapCarter"/>
+    <w:link w:val="FooterChar"/>
     <w:uiPriority w:val="99"/>
     <w:unhideWhenUsed/>
     <w:rsid w:val="006F47FD"/>
@@ -7586,10 +7713,10 @@
       <w:spacing w:line="240" w:lineRule="auto"/>
     </w:pPr>
   </w:style>
-  <w:style w:type="character" w:customStyle="1" w:styleId="RodapCarter">
-    <w:name w:val="Rodapé Caráter"/>
-    <w:basedOn w:val="Tipodeletrapredefinidodopargrafo"/>
-    <w:link w:val="Rodap"/>
+  <w:style w:type="character" w:customStyle="1" w:styleId="FooterChar">
+    <w:name w:val="Footer Char"/>
+    <w:basedOn w:val="DefaultParagraphFont"/>
+    <w:link w:val="Footer"/>
     <w:uiPriority w:val="99"/>
     <w:rsid w:val="006F47FD"/>
     <w:rPr>
@@ -7597,10 +7724,10 @@
       <w:sz w:val="24"/>
     </w:rPr>
   </w:style>
-  <w:style w:type="character" w:customStyle="1" w:styleId="Ttulo1Carter">
-    <w:name w:val="Título 1 Caráter"/>
-    <w:basedOn w:val="Tipodeletrapredefinidodopargrafo"/>
-    <w:link w:val="Ttulo1"/>
+  <w:style w:type="character" w:customStyle="1" w:styleId="Heading1Char">
+    <w:name w:val="Heading 1 Char"/>
+    <w:basedOn w:val="DefaultParagraphFont"/>
+    <w:link w:val="Heading1"/>
     <w:uiPriority w:val="9"/>
     <w:rsid w:val="00EA77AE"/>
     <w:rPr>
@@ -7612,10 +7739,10 @@
       <w:szCs w:val="24"/>
     </w:rPr>
   </w:style>
-  <w:style w:type="character" w:customStyle="1" w:styleId="Ttulo2Carter">
-    <w:name w:val="Título 2 Caráter"/>
-    <w:basedOn w:val="Tipodeletrapredefinidodopargrafo"/>
-    <w:link w:val="Ttulo2"/>
+  <w:style w:type="character" w:customStyle="1" w:styleId="Heading2Char">
+    <w:name w:val="Heading 2 Char"/>
+    <w:basedOn w:val="DefaultParagraphFont"/>
+    <w:link w:val="Heading2"/>
     <w:uiPriority w:val="9"/>
     <w:rsid w:val="00E70217"/>
     <w:rPr>
@@ -7626,9 +7753,9 @@
       <w:szCs w:val="24"/>
     </w:rPr>
   </w:style>
-  <w:style w:type="paragraph" w:styleId="Cabealhodondice">
+  <w:style w:type="paragraph" w:styleId="TOCHeading">
     <w:name w:val="TOC Heading"/>
-    <w:basedOn w:val="Ttulo1"/>
+    <w:basedOn w:val="Heading1"/>
     <w:next w:val="Normal"/>
     <w:uiPriority w:val="39"/>
     <w:unhideWhenUsed/>
@@ -7643,7 +7770,7 @@
       <w:color w:val="365F91" w:themeColor="accent1" w:themeShade="BF"/>
     </w:rPr>
   </w:style>
-  <w:style w:type="paragraph" w:styleId="ndice1">
+  <w:style w:type="paragraph" w:styleId="TOC1">
     <w:name w:val="toc 1"/>
     <w:basedOn w:val="Normal"/>
     <w:next w:val="Normal"/>
@@ -7667,7 +7794,7 @@
       <w:szCs w:val="24"/>
     </w:rPr>
   </w:style>
-  <w:style w:type="paragraph" w:styleId="ndice2">
+  <w:style w:type="paragraph" w:styleId="TOC2">
     <w:name w:val="toc 2"/>
     <w:basedOn w:val="Normal"/>
     <w:next w:val="Normal"/>
@@ -7689,9 +7816,9 @@
       <w:color w:val="000000" w:themeColor="text1"/>
     </w:rPr>
   </w:style>
-  <w:style w:type="character" w:styleId="Hiperligao">
+  <w:style w:type="character" w:styleId="Hyperlink">
     <w:name w:val="Hyperlink"/>
-    <w:basedOn w:val="Tipodeletrapredefinidodopargrafo"/>
+    <w:basedOn w:val="DefaultParagraphFont"/>
     <w:uiPriority w:val="99"/>
     <w:unhideWhenUsed/>
     <w:rsid w:val="00F84119"/>
@@ -7700,7 +7827,7 @@
       <w:u w:val="single"/>
     </w:rPr>
   </w:style>
-  <w:style w:type="paragraph" w:styleId="PargrafodaLista">
+  <w:style w:type="paragraph" w:styleId="ListParagraph">
     <w:name w:val="List Paragraph"/>
     <w:basedOn w:val="Normal"/>
     <w:uiPriority w:val="34"/>
@@ -7711,17 +7838,17 @@
       <w:contextualSpacing/>
     </w:pPr>
   </w:style>
-  <w:style w:type="paragraph" w:styleId="SemEspaamento">
+  <w:style w:type="paragraph" w:styleId="NoSpacing">
     <w:name w:val="No Spacing"/>
-    <w:basedOn w:val="Ttulo1"/>
+    <w:basedOn w:val="Heading1"/>
     <w:uiPriority w:val="1"/>
     <w:qFormat/>
     <w:rsid w:val="00B713E6"/>
   </w:style>
-  <w:style w:type="character" w:customStyle="1" w:styleId="Ttulo3Carter">
-    <w:name w:val="Título 3 Caráter"/>
-    <w:basedOn w:val="Tipodeletrapredefinidodopargrafo"/>
-    <w:link w:val="Ttulo3"/>
+  <w:style w:type="character" w:customStyle="1" w:styleId="Heading3Char">
+    <w:name w:val="Heading 3 Char"/>
+    <w:basedOn w:val="DefaultParagraphFont"/>
+    <w:link w:val="Heading3"/>
     <w:uiPriority w:val="9"/>
     <w:rsid w:val="00E70217"/>
     <w:rPr>
@@ -7731,7 +7858,7 @@
       <w:sz w:val="24"/>
     </w:rPr>
   </w:style>
-  <w:style w:type="paragraph" w:styleId="ndice3">
+  <w:style w:type="paragraph" w:styleId="TOC3">
     <w:name w:val="toc 3"/>
     <w:basedOn w:val="Normal"/>
     <w:next w:val="Normal"/>
@@ -7753,7 +7880,7 @@
       <w:szCs w:val="20"/>
     </w:rPr>
   </w:style>
-  <w:style w:type="paragraph" w:styleId="ndice4">
+  <w:style w:type="paragraph" w:styleId="TOC4">
     <w:name w:val="toc 4"/>
     <w:basedOn w:val="Normal"/>
     <w:next w:val="Normal"/>
@@ -7771,7 +7898,7 @@
       <w:szCs w:val="20"/>
     </w:rPr>
   </w:style>
-  <w:style w:type="paragraph" w:styleId="ndice5">
+  <w:style w:type="paragraph" w:styleId="TOC5">
     <w:name w:val="toc 5"/>
     <w:basedOn w:val="Normal"/>
     <w:next w:val="Normal"/>
@@ -7789,7 +7916,7 @@
       <w:szCs w:val="20"/>
     </w:rPr>
   </w:style>
-  <w:style w:type="paragraph" w:styleId="ndice6">
+  <w:style w:type="paragraph" w:styleId="TOC6">
     <w:name w:val="toc 6"/>
     <w:basedOn w:val="Normal"/>
     <w:next w:val="Normal"/>
@@ -7807,7 +7934,7 @@
       <w:szCs w:val="20"/>
     </w:rPr>
   </w:style>
-  <w:style w:type="paragraph" w:styleId="ndice7">
+  <w:style w:type="paragraph" w:styleId="TOC7">
     <w:name w:val="toc 7"/>
     <w:basedOn w:val="Normal"/>
     <w:next w:val="Normal"/>
@@ -7825,7 +7952,7 @@
       <w:szCs w:val="20"/>
     </w:rPr>
   </w:style>
-  <w:style w:type="paragraph" w:styleId="ndice8">
+  <w:style w:type="paragraph" w:styleId="TOC8">
     <w:name w:val="toc 8"/>
     <w:basedOn w:val="Normal"/>
     <w:next w:val="Normal"/>
@@ -7843,7 +7970,7 @@
       <w:szCs w:val="20"/>
     </w:rPr>
   </w:style>
-  <w:style w:type="paragraph" w:styleId="ndice9">
+  <w:style w:type="paragraph" w:styleId="TOC9">
     <w:name w:val="toc 9"/>
     <w:basedOn w:val="Normal"/>
     <w:next w:val="Normal"/>
@@ -7861,9 +7988,9 @@
       <w:szCs w:val="20"/>
     </w:rPr>
   </w:style>
-  <w:style w:type="table" w:styleId="TabelacomGrelha">
+  <w:style w:type="table" w:styleId="TableGrid">
     <w:name w:val="Table Grid"/>
-    <w:basedOn w:val="Tabelanormal"/>
+    <w:basedOn w:val="TableNormal"/>
     <w:uiPriority w:val="59"/>
     <w:rsid w:val="00DE4181"/>
     <w:pPr>
@@ -7880,7 +8007,7 @@
       </w:tblBorders>
     </w:tblPr>
   </w:style>
-  <w:style w:type="paragraph" w:styleId="Legenda">
+  <w:style w:type="paragraph" w:styleId="Caption">
     <w:name w:val="caption"/>
     <w:basedOn w:val="Normal"/>
     <w:next w:val="Normal"/>
@@ -7905,7 +8032,7 @@
       <w:szCs w:val="18"/>
     </w:rPr>
   </w:style>
-  <w:style w:type="paragraph" w:styleId="ndicedeilustraes">
+  <w:style w:type="paragraph" w:styleId="TableofFigures">
     <w:name w:val="table of figures"/>
     <w:basedOn w:val="Normal"/>
     <w:next w:val="Normal"/>
@@ -7949,9 +8076,9 @@
       <w:szCs w:val="24"/>
     </w:rPr>
   </w:style>
-  <w:style w:type="character" w:styleId="Refdecomentrio">
+  <w:style w:type="character" w:styleId="CommentReference">
     <w:name w:val="annotation reference"/>
-    <w:basedOn w:val="Tipodeletrapredefinidodopargrafo"/>
+    <w:basedOn w:val="DefaultParagraphFont"/>
     <w:uiPriority w:val="99"/>
     <w:semiHidden/>
     <w:unhideWhenUsed/>
@@ -7961,10 +8088,10 @@
       <w:szCs w:val="16"/>
     </w:rPr>
   </w:style>
-  <w:style w:type="paragraph" w:styleId="Textodecomentrio">
+  <w:style w:type="paragraph" w:styleId="CommentText">
     <w:name w:val="annotation text"/>
     <w:basedOn w:val="Normal"/>
-    <w:link w:val="TextodecomentrioCarter"/>
+    <w:link w:val="CommentTextChar"/>
     <w:uiPriority w:val="99"/>
     <w:semiHidden/>
     <w:unhideWhenUsed/>
@@ -7977,10 +8104,10 @@
       <w:szCs w:val="20"/>
     </w:rPr>
   </w:style>
-  <w:style w:type="character" w:customStyle="1" w:styleId="TextodecomentrioCarter">
-    <w:name w:val="Texto de comentário Caráter"/>
-    <w:basedOn w:val="Tipodeletrapredefinidodopargrafo"/>
-    <w:link w:val="Textodecomentrio"/>
+  <w:style w:type="character" w:customStyle="1" w:styleId="CommentTextChar">
+    <w:name w:val="Comment Text Char"/>
+    <w:basedOn w:val="DefaultParagraphFont"/>
+    <w:link w:val="CommentText"/>
     <w:uiPriority w:val="99"/>
     <w:semiHidden/>
     <w:rsid w:val="007B745A"/>
@@ -7990,11 +8117,11 @@
       <w:szCs w:val="20"/>
     </w:rPr>
   </w:style>
-  <w:style w:type="paragraph" w:styleId="Assuntodecomentrio">
+  <w:style w:type="paragraph" w:styleId="CommentSubject">
     <w:name w:val="annotation subject"/>
-    <w:basedOn w:val="Textodecomentrio"/>
-    <w:next w:val="Textodecomentrio"/>
-    <w:link w:val="AssuntodecomentrioCarter"/>
+    <w:basedOn w:val="CommentText"/>
+    <w:next w:val="CommentText"/>
+    <w:link w:val="CommentSubjectChar"/>
     <w:uiPriority w:val="99"/>
     <w:semiHidden/>
     <w:unhideWhenUsed/>
@@ -8004,10 +8131,10 @@
       <w:bCs/>
     </w:rPr>
   </w:style>
-  <w:style w:type="character" w:customStyle="1" w:styleId="AssuntodecomentrioCarter">
-    <w:name w:val="Assunto de comentário Caráter"/>
-    <w:basedOn w:val="TextodecomentrioCarter"/>
-    <w:link w:val="Assuntodecomentrio"/>
+  <w:style w:type="character" w:customStyle="1" w:styleId="CommentSubjectChar">
+    <w:name w:val="Comment Subject Char"/>
+    <w:basedOn w:val="CommentTextChar"/>
+    <w:link w:val="CommentSubject"/>
     <w:uiPriority w:val="99"/>
     <w:semiHidden/>
     <w:rsid w:val="007B745A"/>
@@ -8019,9 +8146,9 @@
       <w:szCs w:val="20"/>
     </w:rPr>
   </w:style>
-  <w:style w:type="character" w:styleId="Forte">
+  <w:style w:type="character" w:styleId="Strong">
     <w:name w:val="Strong"/>
-    <w:basedOn w:val="Tipodeletrapredefinidodopargrafo"/>
+    <w:basedOn w:val="DefaultParagraphFont"/>
     <w:uiPriority w:val="22"/>
     <w:qFormat/>
     <w:rsid w:val="00C27E26"/>
@@ -8030,7 +8157,7 @@
       <w:bCs/>
     </w:rPr>
   </w:style>
-  <w:style w:type="paragraph" w:styleId="Bibliografia">
+  <w:style w:type="paragraph" w:styleId="Bibliography">
     <w:name w:val="Bibliography"/>
     <w:basedOn w:val="Normal"/>
     <w:next w:val="Normal"/>
@@ -8038,9 +8165,9 @@
     <w:unhideWhenUsed/>
     <w:rsid w:val="009C2EF2"/>
   </w:style>
-  <w:style w:type="table" w:styleId="TabeladeGrelha3">
+  <w:style w:type="table" w:styleId="GridTable3">
     <w:name w:val="Grid Table 3"/>
-    <w:basedOn w:val="Tabelanormal"/>
+    <w:basedOn w:val="TableNormal"/>
     <w:uiPriority w:val="48"/>
     <w:rsid w:val="00DB29C4"/>
     <w:pPr>
@@ -8174,9 +8301,9 @@
       </w:tcPr>
     </w:tblStylePr>
   </w:style>
-  <w:style w:type="table" w:styleId="TabeladeGrelha7Colorida">
+  <w:style w:type="table" w:styleId="GridTable7Colourful">
     <w:name w:val="Grid Table 7 Colorful"/>
-    <w:basedOn w:val="Tabelanormal"/>
+    <w:basedOn w:val="TableNormal"/>
     <w:uiPriority w:val="52"/>
     <w:rsid w:val="00DB29C4"/>
     <w:pPr>
@@ -8313,9 +8440,9 @@
       </w:tcPr>
     </w:tblStylePr>
   </w:style>
-  <w:style w:type="table" w:styleId="TabeladeGrelha6Colorida">
+  <w:style w:type="table" w:styleId="GridTable6Colourful">
     <w:name w:val="Grid Table 6 Colorful"/>
-    <w:basedOn w:val="Tabelanormal"/>
+    <w:basedOn w:val="TableNormal"/>
     <w:uiPriority w:val="51"/>
     <w:rsid w:val="00A4641C"/>
     <w:pPr>

</xml_diff>